<commit_message>
Update latest SLA Report Template provide by PM
</commit_message>
<xml_diff>
--- a/afc-sla-report-cli/sla_report_template.docx
+++ b/afc-sla-report-cli/sla_report_template.docx
@@ -1,6 +1,6 @@
 
 <file path=word/document.xml><?xml version="1.0" encoding="utf-8"?>
-<w:document xmlns:wpc="http://schemas.microsoft.com/office/word/2010/wordprocessingCanvas" xmlns:cx="http://schemas.microsoft.com/office/drawing/2014/chartex" xmlns:cx1="http://schemas.microsoft.com/office/drawing/2015/9/8/chartex" xmlns:cx2="http://schemas.microsoft.com/office/drawing/2015/10/21/chartex" xmlns:cx3="http://schemas.microsoft.com/office/drawing/2016/5/9/chartex" xmlns:cx4="http://schemas.microsoft.com/office/drawing/2016/5/10/chartex" xmlns:cx5="http://schemas.microsoft.com/office/drawing/2016/5/11/chartex" xmlns:cx6="http://schemas.microsoft.com/office/drawing/2016/5/12/chartex" xmlns:cx7="http://schemas.microsoft.com/office/drawing/2016/5/13/chartex" xmlns:cx8="http://schemas.microsoft.com/office/drawing/2016/5/14/chartex" xmlns:mc="http://schemas.openxmlformats.org/markup-compatibility/2006" xmlns:aink="http://schemas.microsoft.com/office/drawing/2016/ink" xmlns:am3d="http://schemas.microsoft.com/office/drawing/2017/model3d" xmlns:o="urn:schemas-microsoft-com:office:office" xmlns:oel="http://schemas.microsoft.com/office/2019/extlst" xmlns:r="http://schemas.openxmlformats.org/officeDocument/2006/relationships" xmlns:m="http://schemas.openxmlformats.org/officeDocument/2006/math" xmlns:v="urn:schemas-microsoft-com:vml" xmlns:wp14="http://schemas.microsoft.com/office/word/2010/wordprocessingDrawing" xmlns:wp="http://schemas.openxmlformats.org/drawingml/2006/wordprocessingDrawing" xmlns:w10="urn:schemas-microsoft-com:office:word" xmlns:w="http://schemas.openxmlformats.org/wordprocessingml/2006/main" xmlns:w14="http://schemas.microsoft.com/office/word/2010/wordml" xmlns:w15="http://schemas.microsoft.com/office/word/2012/wordml" xmlns:w16cex="http://schemas.microsoft.com/office/word/2018/wordml/cex" xmlns:w16cid="http://schemas.microsoft.com/office/word/2016/wordml/cid" xmlns:w16="http://schemas.microsoft.com/office/word/2018/wordml" xmlns:w16sdtdh="http://schemas.microsoft.com/office/word/2020/wordml/sdtdatahash" xmlns:w16se="http://schemas.microsoft.com/office/word/2015/wordml/symex" xmlns:wpg="http://schemas.microsoft.com/office/word/2010/wordprocessingGroup" xmlns:wpi="http://schemas.microsoft.com/office/word/2010/wordprocessingInk" xmlns:wne="http://schemas.microsoft.com/office/word/2006/wordml" xmlns:wps="http://schemas.microsoft.com/office/word/2010/wordprocessingShape" xmlns:a="http://schemas.openxmlformats.org/drawingml/2006/main" xmlns:pic="http://schemas.openxmlformats.org/drawingml/2006/picture" xmlns:a14="http://schemas.microsoft.com/office/drawing/2010/main" mc:Ignorable="w14 w15 w16se w16cid w16 w16cex w16sdtdh wp14">
+<w:document xmlns:wpc="http://schemas.microsoft.com/office/word/2010/wordprocessingCanvas" xmlns:cx="http://schemas.microsoft.com/office/drawing/2014/chartex" xmlns:cx1="http://schemas.microsoft.com/office/drawing/2015/9/8/chartex" xmlns:cx2="http://schemas.microsoft.com/office/drawing/2015/10/21/chartex" xmlns:cx3="http://schemas.microsoft.com/office/drawing/2016/5/9/chartex" xmlns:cx4="http://schemas.microsoft.com/office/drawing/2016/5/10/chartex" xmlns:cx5="http://schemas.microsoft.com/office/drawing/2016/5/11/chartex" xmlns:cx6="http://schemas.microsoft.com/office/drawing/2016/5/12/chartex" xmlns:cx7="http://schemas.microsoft.com/office/drawing/2016/5/13/chartex" xmlns:cx8="http://schemas.microsoft.com/office/drawing/2016/5/14/chartex" xmlns:mc="http://schemas.openxmlformats.org/markup-compatibility/2006" xmlns:aink="http://schemas.microsoft.com/office/drawing/2016/ink" xmlns:am3d="http://schemas.microsoft.com/office/drawing/2017/model3d" xmlns:o="urn:schemas-microsoft-com:office:office" xmlns:oel="http://schemas.microsoft.com/office/2019/extlst" xmlns:r="http://schemas.openxmlformats.org/officeDocument/2006/relationships" xmlns:m="http://schemas.openxmlformats.org/officeDocument/2006/math" xmlns:v="urn:schemas-microsoft-com:vml" xmlns:wp14="http://schemas.microsoft.com/office/word/2010/wordprocessingDrawing" xmlns:wp="http://schemas.openxmlformats.org/drawingml/2006/wordprocessingDrawing" xmlns:w10="urn:schemas-microsoft-com:office:word" xmlns:w="http://schemas.openxmlformats.org/wordprocessingml/2006/main" xmlns:w14="http://schemas.microsoft.com/office/word/2010/wordml" xmlns:w15="http://schemas.microsoft.com/office/word/2012/wordml" xmlns:w16cex="http://schemas.microsoft.com/office/word/2018/wordml/cex" xmlns:w16cid="http://schemas.microsoft.com/office/word/2016/wordml/cid" xmlns:w16="http://schemas.microsoft.com/office/word/2018/wordml" xmlns:w16du="http://schemas.microsoft.com/office/word/2023/wordml/word16du" xmlns:w16sdtdh="http://schemas.microsoft.com/office/word/2020/wordml/sdtdatahash" xmlns:w16se="http://schemas.microsoft.com/office/word/2015/wordml/symex" xmlns:wpg="http://schemas.microsoft.com/office/word/2010/wordprocessingGroup" xmlns:wpi="http://schemas.microsoft.com/office/word/2010/wordprocessingInk" xmlns:wne="http://schemas.microsoft.com/office/word/2006/wordml" xmlns:wps="http://schemas.microsoft.com/office/word/2010/wordprocessingShape" mc:Ignorable="w14 w15 w16se w16cid w16 w16cex w16sdtdh w16du wp14">
   <w:body>
     <w:p>
       <w:pPr>
@@ -14,7 +14,7 @@
           <w:noProof/>
         </w:rPr>
         <w:drawing>
-          <wp:anchor distT="0" distB="0" distL="114300" distR="114300" simplePos="0" relativeHeight="251660288" behindDoc="0" locked="0" layoutInCell="1" allowOverlap="1" wp14:anchorId="0F2599B3" wp14:editId="4D4019B8">
+          <wp:anchor distT="0" distB="0" distL="114300" distR="114300" simplePos="0" relativeHeight="251658241" behindDoc="0" locked="0" layoutInCell="1" allowOverlap="1" wp14:anchorId="0F2599B3" wp14:editId="4D4019B8">
             <wp:simplePos x="0" y="0"/>
             <wp:positionH relativeFrom="page">
               <wp:posOffset>66675</wp:posOffset>
@@ -76,7 +76,7 @@
         <mc:AlternateContent>
           <mc:Choice Requires="wps">
             <w:drawing>
-              <wp:anchor distT="45720" distB="45720" distL="114300" distR="114300" simplePos="0" relativeHeight="251659264" behindDoc="0" locked="0" layoutInCell="1" allowOverlap="1" wp14:anchorId="6B91C23E" wp14:editId="1D556745">
+              <wp:anchor distT="45720" distB="45720" distL="114300" distR="114300" simplePos="0" relativeHeight="251658240" behindDoc="0" locked="0" layoutInCell="1" allowOverlap="1" wp14:anchorId="6B91C23E" wp14:editId="1D556745">
                 <wp:simplePos x="0" y="0"/>
                 <wp:positionH relativeFrom="margin">
                   <wp:posOffset>-457427</wp:posOffset>
@@ -141,13 +141,13 @@
               </wp:anchor>
             </w:drawing>
           </mc:Choice>
-          <mc:Fallback xmlns:w16du="http://schemas.microsoft.com/office/word/2023/wordml/word16du" xmlns:arto="http://schemas.microsoft.com/office/word/2006/arto">
-            <w:pict w14:anchorId="2237E436">
-              <v:shapetype id="_x0000_t202" coordsize="21600,21600" o:spt="202" path="m,l,21600r21600,l21600,xe" w14:anchorId="6B91C23E">
+          <mc:Fallback>
+            <w:pict>
+              <v:shapetype w14:anchorId="6B91C23E" id="_x0000_t202" coordsize="21600,21600" o:spt="202" path="m,l,21600r21600,l21600,xe">
                 <v:stroke joinstyle="miter"/>
                 <v:path gradientshapeok="t" o:connecttype="rect"/>
               </v:shapetype>
-              <v:shape id="Text Box 2" style="position:absolute;left:0;text-align:left;margin-left:-36pt;margin-top:-57.95pt;width:622pt;height:123.95pt;z-index:251659264;visibility:visible;mso-wrap-style:square;mso-width-percent:0;mso-height-percent:0;mso-wrap-distance-left:9pt;mso-wrap-distance-top:3.6pt;mso-wrap-distance-right:9pt;mso-wrap-distance-bottom:3.6pt;mso-position-horizontal:absolute;mso-position-horizontal-relative:margin;mso-position-vertical:absolute;mso-position-vertical-relative:text;mso-width-percent:0;mso-height-percent:0;mso-width-relative:margin;mso-height-relative:margin;v-text-anchor:top" o:spid="_x0000_s1026" fillcolor="#ce7a1c" strokecolor="#ce7a1c" type="#_x0000_t202" o:gfxdata="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">
+              <v:shape id="Text Box 2" o:spid="_x0000_s1026" type="#_x0000_t202" style="position:absolute;left:0;text-align:left;margin-left:-36pt;margin-top:-57.95pt;width:622pt;height:123.95pt;z-index:251658240;visibility:visible;mso-wrap-style:square;mso-width-percent:0;mso-height-percent:0;mso-wrap-distance-left:9pt;mso-wrap-distance-top:3.6pt;mso-wrap-distance-right:9pt;mso-wrap-distance-bottom:3.6pt;mso-position-horizontal:absolute;mso-position-horizontal-relative:margin;mso-position-vertical:absolute;mso-position-vertical-relative:text;mso-width-percent:0;mso-height-percent:0;mso-width-relative:margin;mso-height-relative:margin;v-text-anchor:top" o:gfxdata="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" fillcolor="#ce7a1c" strokecolor="#ce7a1c">
                 <v:textbox>
                   <w:txbxContent>
                     <w:p>
@@ -207,12 +207,12 @@
         <w:tblStyle w:val="TableGrid"/>
         <w:tblW w:w="10800" w:type="dxa"/>
         <w:tblBorders>
-          <w:top w:val="single" w:color="FFFFFF" w:themeColor="background1" w:sz="12" w:space="0"/>
-          <w:left w:val="single" w:color="FFFFFF" w:themeColor="background1" w:sz="12" w:space="0"/>
-          <w:bottom w:val="single" w:color="FFFFFF" w:themeColor="background1" w:sz="12" w:space="0"/>
-          <w:right w:val="single" w:color="FFFFFF" w:themeColor="background1" w:sz="12" w:space="0"/>
-          <w:insideH w:val="single" w:color="FFFFFF" w:themeColor="background1" w:sz="12" w:space="0"/>
-          <w:insideV w:val="single" w:color="FFFFFF" w:themeColor="background1" w:sz="12" w:space="0"/>
+          <w:top w:val="single" w:sz="12" w:space="0" w:color="FFFFFF" w:themeColor="background1"/>
+          <w:left w:val="single" w:sz="12" w:space="0" w:color="FFFFFF" w:themeColor="background1"/>
+          <w:bottom w:val="single" w:sz="12" w:space="0" w:color="FFFFFF" w:themeColor="background1"/>
+          <w:right w:val="single" w:sz="12" w:space="0" w:color="FFFFFF" w:themeColor="background1"/>
+          <w:insideH w:val="single" w:sz="12" w:space="0" w:color="FFFFFF" w:themeColor="background1"/>
+          <w:insideV w:val="single" w:sz="12" w:space="0" w:color="FFFFFF" w:themeColor="background1"/>
         </w:tblBorders>
         <w:tblLayout w:type="fixed"/>
         <w:tblLook w:val="06A0" w:firstRow="1" w:lastRow="0" w:firstColumn="1" w:lastColumn="0" w:noHBand="1" w:noVBand="1"/>
@@ -228,17 +228,16 @@
         <w:tc>
           <w:tcPr>
             <w:tcW w:w="5400" w:type="dxa"/>
-            <w:tcMar/>
-          </w:tcPr>
-          <w:p>
-            <w:pPr>
-              <w:rPr>
-                <w:rFonts w:ascii="Open Sans" w:hAnsi="Open Sans" w:cs="Open Sans"/>
-              </w:rPr>
-            </w:pPr>
-            <w:r>
-              <w:rPr>
-                <w:rFonts w:ascii="Open Sans" w:hAnsi="Open Sans" w:cs="Open Sans" w:eastAsiaTheme="minorHAnsi"/>
+          </w:tcPr>
+          <w:p>
+            <w:pPr>
+              <w:rPr>
+                <w:rFonts w:ascii="Open Sans" w:hAnsi="Open Sans" w:cs="Open Sans"/>
+              </w:rPr>
+            </w:pPr>
+            <w:r>
+              <w:rPr>
+                <w:rFonts w:ascii="Open Sans" w:eastAsiaTheme="minorHAnsi" w:hAnsi="Open Sans" w:cs="Open Sans"/>
                 <w:sz w:val="52"/>
                 <w:szCs w:val="52"/>
                 <w:lang w:eastAsia="en-US"/>
@@ -250,7 +249,6 @@
         <w:tc>
           <w:tcPr>
             <w:tcW w:w="5400" w:type="dxa"/>
-            <w:tcMar/>
           </w:tcPr>
           <w:p>
             <w:pPr>
@@ -440,7 +438,6 @@
         <w:tc>
           <w:tcPr>
             <w:tcW w:w="1525" w:type="dxa"/>
-            <w:tcMar/>
           </w:tcPr>
           <w:p>
             <w:pPr>
@@ -466,7 +463,6 @@
         <w:tc>
           <w:tcPr>
             <w:tcW w:w="1530" w:type="dxa"/>
-            <w:tcMar/>
           </w:tcPr>
           <w:p>
             <w:pPr>
@@ -492,7 +488,6 @@
         <w:tc>
           <w:tcPr>
             <w:tcW w:w="2610" w:type="dxa"/>
-            <w:tcMar/>
           </w:tcPr>
           <w:p>
             <w:pPr>
@@ -550,7 +545,6 @@
         <w:tc>
           <w:tcPr>
             <w:tcW w:w="2790" w:type="dxa"/>
-            <w:tcMar/>
           </w:tcPr>
           <w:p>
             <w:pPr>
@@ -608,7 +602,6 @@
         <w:tc>
           <w:tcPr>
             <w:tcW w:w="2347" w:type="dxa"/>
-            <w:tcMar/>
           </w:tcPr>
           <w:p>
             <w:pPr>
@@ -661,16 +654,10 @@
         <w:tc>
           <w:tcPr>
             <w:tcW w:w="1525" w:type="dxa"/>
-            <w:tcMar/>
-          </w:tcPr>
-          <w:p>
-            <w:pPr>
-              <w:pStyle w:val="Normal"/>
-              <w:suppressLineNumbers w:val="0"/>
-              <w:bidi w:val="0"/>
-              <w:spacing w:before="0" w:beforeAutospacing="off" w:after="0" w:afterAutospacing="off" w:line="279" w:lineRule="auto"/>
-              <w:ind w:left="0" w:right="0"/>
-              <w:jc w:val="left"/>
+          </w:tcPr>
+          <w:p>
+            <w:pPr>
+              <w:spacing w:line="279" w:lineRule="auto"/>
             </w:pPr>
             <w:r>
               <w:rPr>
@@ -685,7 +672,6 @@
         <w:tc>
           <w:tcPr>
             <w:tcW w:w="1530" w:type="dxa"/>
-            <w:tcMar/>
           </w:tcPr>
           <w:p>
             <w:pPr>
@@ -708,7 +694,6 @@
         <w:tc>
           <w:tcPr>
             <w:tcW w:w="2610" w:type="dxa"/>
-            <w:tcMar/>
           </w:tcPr>
           <w:p>
             <w:pPr>
@@ -723,7 +708,6 @@
         <w:tc>
           <w:tcPr>
             <w:tcW w:w="2790" w:type="dxa"/>
-            <w:tcMar/>
           </w:tcPr>
           <w:p>
             <w:pPr>
@@ -738,7 +722,6 @@
         <w:tc>
           <w:tcPr>
             <w:tcW w:w="2347" w:type="dxa"/>
-            <w:tcMar/>
           </w:tcPr>
           <w:p>
             <w:pPr>
@@ -758,16 +741,10 @@
         <w:tc>
           <w:tcPr>
             <w:tcW w:w="1525" w:type="dxa"/>
-            <w:tcMar/>
-          </w:tcPr>
-          <w:p>
-            <w:pPr>
-              <w:pStyle w:val="Normal"/>
-              <w:suppressLineNumbers w:val="0"/>
-              <w:bidi w:val="0"/>
-              <w:spacing w:before="0" w:beforeAutospacing="off" w:after="0" w:afterAutospacing="off" w:line="279" w:lineRule="auto"/>
-              <w:ind w:left="0" w:right="0"/>
-              <w:jc w:val="left"/>
+          </w:tcPr>
+          <w:p>
+            <w:pPr>
+              <w:spacing w:line="279" w:lineRule="auto"/>
             </w:pPr>
             <w:r>
               <w:rPr>
@@ -782,7 +759,6 @@
         <w:tc>
           <w:tcPr>
             <w:tcW w:w="1530" w:type="dxa"/>
-            <w:tcMar/>
           </w:tcPr>
           <w:p>
             <w:pPr>
@@ -797,7 +773,6 @@
         <w:tc>
           <w:tcPr>
             <w:tcW w:w="2610" w:type="dxa"/>
-            <w:tcMar/>
           </w:tcPr>
           <w:p>
             <w:pPr>
@@ -812,7 +787,6 @@
         <w:tc>
           <w:tcPr>
             <w:tcW w:w="2790" w:type="dxa"/>
-            <w:tcMar/>
           </w:tcPr>
           <w:p>
             <w:pPr>
@@ -827,7 +801,6 @@
         <w:tc>
           <w:tcPr>
             <w:tcW w:w="2347" w:type="dxa"/>
-            <w:tcMar/>
           </w:tcPr>
           <w:p>
             <w:pPr>
@@ -847,16 +820,10 @@
         <w:tc>
           <w:tcPr>
             <w:tcW w:w="1525" w:type="dxa"/>
-            <w:tcMar/>
-          </w:tcPr>
-          <w:p>
-            <w:pPr>
-              <w:pStyle w:val="Normal"/>
-              <w:suppressLineNumbers w:val="0"/>
-              <w:bidi w:val="0"/>
-              <w:spacing w:before="0" w:beforeAutospacing="off" w:after="0" w:afterAutospacing="off" w:line="279" w:lineRule="auto"/>
-              <w:ind w:left="0" w:right="0"/>
-              <w:jc w:val="left"/>
+          </w:tcPr>
+          <w:p>
+            <w:pPr>
+              <w:spacing w:line="279" w:lineRule="auto"/>
             </w:pPr>
             <w:r>
               <w:rPr>
@@ -871,7 +838,6 @@
         <w:tc>
           <w:tcPr>
             <w:tcW w:w="1530" w:type="dxa"/>
-            <w:tcMar/>
           </w:tcPr>
           <w:p>
             <w:pPr>
@@ -886,7 +852,6 @@
         <w:tc>
           <w:tcPr>
             <w:tcW w:w="2610" w:type="dxa"/>
-            <w:tcMar/>
           </w:tcPr>
           <w:p>
             <w:pPr>
@@ -901,7 +866,6 @@
         <w:tc>
           <w:tcPr>
             <w:tcW w:w="2790" w:type="dxa"/>
-            <w:tcMar/>
           </w:tcPr>
           <w:p>
             <w:pPr>
@@ -916,7 +880,6 @@
         <w:tc>
           <w:tcPr>
             <w:tcW w:w="2347" w:type="dxa"/>
-            <w:tcMar/>
           </w:tcPr>
           <w:p>
             <w:pPr>
@@ -936,14 +899,6 @@
           <w:rFonts w:ascii="Open Sans" w:hAnsi="Open Sans" w:cs="Open Sans"/>
         </w:rPr>
       </w:pPr>
-      <w:commentRangeStart w:id="0"/>
-      <w:commentRangeEnd w:id="0"/>
-      <w:r>
-        <w:rPr>
-          <w:rStyle w:val="CommentReference"/>
-        </w:rPr>
-        <w:commentReference w:id="0"/>
-      </w:r>
     </w:p>
     <w:p>
       <w:pPr>
@@ -955,8 +910,6 @@
           <w:szCs w:val="28"/>
         </w:rPr>
       </w:pPr>
-      <w:commentRangeStart w:id="1"/>
-      <w:commentRangeStart w:id="2"/>
       <w:r>
         <w:rPr>
           <w:rFonts w:ascii="Open Sans" w:hAnsi="Open Sans" w:cs="Open Sans"/>
@@ -967,26 +920,6 @@
         </w:rPr>
         <w:t>Incidents</w:t>
       </w:r>
-      <w:commentRangeEnd w:id="1"/>
-      <w:r>
-        <w:rPr>
-          <w:rStyle w:val="CommentReference"/>
-          <w:rFonts w:ascii="Open Sans" w:hAnsi="Open Sans" w:cs="Open Sans"/>
-          <w:sz w:val="28"/>
-          <w:szCs w:val="28"/>
-        </w:rPr>
-        <w:commentReference w:id="1"/>
-      </w:r>
-      <w:commentRangeEnd w:id="2"/>
-      <w:r>
-        <w:rPr>
-          <w:rStyle w:val="CommentReference"/>
-          <w:rFonts w:ascii="Open Sans" w:hAnsi="Open Sans" w:cs="Open Sans"/>
-          <w:sz w:val="28"/>
-          <w:szCs w:val="28"/>
-        </w:rPr>
-        <w:commentReference w:id="2"/>
-      </w:r>
     </w:p>
     <w:p>
       <w:pPr>
@@ -996,32 +929,13 @@
           <w:szCs w:val="22"/>
         </w:rPr>
       </w:pPr>
-      <w:commentRangeStart w:id="3"/>
       <w:r>
         <w:rPr>
           <w:rFonts w:ascii="Open Sans" w:hAnsi="Open Sans" w:cs="Open Sans"/>
           <w:sz w:val="22"/>
           <w:szCs w:val="22"/>
         </w:rPr>
-        <w:t>No Incidents resulted in Down Time</w:t>
-      </w:r>
-      <w:commentRangeEnd w:id="3"/>
-      <w:r>
-        <w:rPr>
-          <w:rStyle w:val="CommentReference"/>
-          <w:rFonts w:ascii="Open Sans" w:hAnsi="Open Sans" w:cs="Open Sans"/>
-          <w:sz w:val="22"/>
-          <w:szCs w:val="22"/>
-        </w:rPr>
-        <w:commentReference w:id="3"/>
-      </w:r>
-      <w:r>
-        <w:rPr>
-          <w:rFonts w:ascii="Open Sans" w:hAnsi="Open Sans" w:cs="Open Sans"/>
-          <w:sz w:val="22"/>
-          <w:szCs w:val="22"/>
-        </w:rPr>
-        <w:t xml:space="preserve"> for the applicable period.</w:t>
+        <w:t>No Incidents resulted in Down Time for the applicable period.</w:t>
       </w:r>
     </w:p>
     <w:tbl>
@@ -1045,7 +959,6 @@
         <w:tc>
           <w:tcPr>
             <w:tcW w:w="1525" w:type="dxa"/>
-            <w:tcMar/>
           </w:tcPr>
           <w:p>
             <w:pPr>
@@ -1071,7 +984,6 @@
         <w:tc>
           <w:tcPr>
             <w:tcW w:w="1530" w:type="dxa"/>
-            <w:tcMar/>
           </w:tcPr>
           <w:p>
             <w:pPr>
@@ -1097,7 +1009,6 @@
         <w:tc>
           <w:tcPr>
             <w:tcW w:w="2610" w:type="dxa"/>
-            <w:tcMar/>
           </w:tcPr>
           <w:p>
             <w:pPr>
@@ -1125,7 +1036,6 @@
         <w:tc>
           <w:tcPr>
             <w:tcW w:w="2790" w:type="dxa"/>
-            <w:tcMar/>
           </w:tcPr>
           <w:p>
             <w:pPr>
@@ -1153,7 +1063,6 @@
         <w:tc>
           <w:tcPr>
             <w:tcW w:w="2340" w:type="dxa"/>
-            <w:tcMar/>
           </w:tcPr>
           <w:p>
             <w:pPr>
@@ -1186,7 +1095,6 @@
         <w:tc>
           <w:tcPr>
             <w:tcW w:w="1525" w:type="dxa"/>
-            <w:tcMar/>
           </w:tcPr>
           <w:p>
             <w:pPr>
@@ -1197,7 +1105,6 @@
                 <w:szCs w:val="22"/>
               </w:rPr>
             </w:pPr>
-            <w:commentRangeStart w:id="529280984"/>
             <w:r>
               <w:rPr>
                 <w:rFonts w:ascii="Open Sans" w:hAnsi="Open Sans" w:cs="Open Sans"/>
@@ -1206,19 +1113,11 @@
               </w:rPr>
               <w:t>(SF case no)</w:t>
             </w:r>
-            <w:commentRangeEnd w:id="529280984"/>
-            <w:r>
-              <w:rPr>
-                <w:rStyle w:val="CommentReference"/>
-              </w:rPr>
-              <w:commentReference w:id="529280984"/>
-            </w:r>
           </w:p>
         </w:tc>
         <w:tc>
           <w:tcPr>
             <w:tcW w:w="1530" w:type="dxa"/>
-            <w:tcMar/>
           </w:tcPr>
           <w:p>
             <w:pPr>
@@ -1233,7 +1132,6 @@
         <w:tc>
           <w:tcPr>
             <w:tcW w:w="2610" w:type="dxa"/>
-            <w:tcMar/>
           </w:tcPr>
           <w:p>
             <w:pPr>
@@ -1248,7 +1146,6 @@
         <w:tc>
           <w:tcPr>
             <w:tcW w:w="2790" w:type="dxa"/>
-            <w:tcMar/>
           </w:tcPr>
           <w:p>
             <w:pPr>
@@ -1263,7 +1160,6 @@
         <w:tc>
           <w:tcPr>
             <w:tcW w:w="2340" w:type="dxa"/>
-            <w:tcMar/>
           </w:tcPr>
           <w:p>
             <w:pPr>
@@ -1283,7 +1179,6 @@
         <w:tc>
           <w:tcPr>
             <w:tcW w:w="1525" w:type="dxa"/>
-            <w:tcMar/>
           </w:tcPr>
           <w:p>
             <w:pPr>
@@ -1299,7 +1194,6 @@
         <w:tc>
           <w:tcPr>
             <w:tcW w:w="1530" w:type="dxa"/>
-            <w:tcMar/>
           </w:tcPr>
           <w:p>
             <w:pPr>
@@ -1314,7 +1208,6 @@
         <w:tc>
           <w:tcPr>
             <w:tcW w:w="2610" w:type="dxa"/>
-            <w:tcMar/>
           </w:tcPr>
           <w:p>
             <w:pPr>
@@ -1329,7 +1222,6 @@
         <w:tc>
           <w:tcPr>
             <w:tcW w:w="2790" w:type="dxa"/>
-            <w:tcMar/>
           </w:tcPr>
           <w:p>
             <w:pPr>
@@ -1344,7 +1236,6 @@
         <w:tc>
           <w:tcPr>
             <w:tcW w:w="2340" w:type="dxa"/>
-            <w:tcMar/>
           </w:tcPr>
           <w:p>
             <w:pPr>
@@ -1364,7 +1255,6 @@
         <w:tc>
           <w:tcPr>
             <w:tcW w:w="1525" w:type="dxa"/>
-            <w:tcMar/>
           </w:tcPr>
           <w:p>
             <w:pPr>
@@ -1380,7 +1270,6 @@
         <w:tc>
           <w:tcPr>
             <w:tcW w:w="1530" w:type="dxa"/>
-            <w:tcMar/>
           </w:tcPr>
           <w:p>
             <w:pPr>
@@ -1395,7 +1284,6 @@
         <w:tc>
           <w:tcPr>
             <w:tcW w:w="2610" w:type="dxa"/>
-            <w:tcMar/>
           </w:tcPr>
           <w:p>
             <w:pPr>
@@ -1410,7 +1298,6 @@
         <w:tc>
           <w:tcPr>
             <w:tcW w:w="2790" w:type="dxa"/>
-            <w:tcMar/>
           </w:tcPr>
           <w:p>
             <w:pPr>
@@ -1425,7 +1312,6 @@
         <w:tc>
           <w:tcPr>
             <w:tcW w:w="2340" w:type="dxa"/>
-            <w:tcMar/>
           </w:tcPr>
           <w:p>
             <w:pPr>
@@ -1469,216 +1355,19 @@
       </w:pPr>
     </w:p>
     <w:sectPr>
-      <w:footerReference w:type="default" r:id="rId15"/>
-      <w:pgSz w:w="12240" w:h="15840" w:orient="portrait"/>
+      <w:headerReference w:type="default" r:id="rId11"/>
+      <w:footerReference w:type="default" r:id="rId12"/>
+      <w:pgSz w:w="12240" w:h="15840"/>
       <w:pgMar w:top="720" w:right="720" w:bottom="720" w:left="720" w:header="720" w:footer="720" w:gutter="0"/>
       <w:cols w:space="720"/>
       <w:docGrid w:linePitch="360"/>
-      <w:headerReference w:type="default" r:id="Rd16a6bcb70fa4a7c"/>
     </w:sectPr>
   </w:body>
 </w:document>
 </file>
 
-<file path=word/comments.xml><?xml version="1.0" encoding="utf-8"?>
-<w:comments xmlns:wpc="http://schemas.microsoft.com/office/word/2010/wordprocessingCanvas" xmlns:cx="http://schemas.microsoft.com/office/drawing/2014/chartex" xmlns:cx1="http://schemas.microsoft.com/office/drawing/2015/9/8/chartex" xmlns:cx2="http://schemas.microsoft.com/office/drawing/2015/10/21/chartex" xmlns:cx3="http://schemas.microsoft.com/office/drawing/2016/5/9/chartex" xmlns:cx4="http://schemas.microsoft.com/office/drawing/2016/5/10/chartex" xmlns:cx5="http://schemas.microsoft.com/office/drawing/2016/5/11/chartex" xmlns:cx6="http://schemas.microsoft.com/office/drawing/2016/5/12/chartex" xmlns:cx7="http://schemas.microsoft.com/office/drawing/2016/5/13/chartex" xmlns:cx8="http://schemas.microsoft.com/office/drawing/2016/5/14/chartex" xmlns:mc="http://schemas.openxmlformats.org/markup-compatibility/2006" xmlns:aink="http://schemas.microsoft.com/office/drawing/2016/ink" xmlns:am3d="http://schemas.microsoft.com/office/drawing/2017/model3d" xmlns:o="urn:schemas-microsoft-com:office:office" xmlns:oel="http://schemas.microsoft.com/office/2019/extlst" xmlns:r="http://schemas.openxmlformats.org/officeDocument/2006/relationships" xmlns:m="http://schemas.openxmlformats.org/officeDocument/2006/math" xmlns:v="urn:schemas-microsoft-com:vml" xmlns:wp14="http://schemas.microsoft.com/office/word/2010/wordprocessingDrawing" xmlns:wp="http://schemas.openxmlformats.org/drawingml/2006/wordprocessingDrawing" xmlns:w10="urn:schemas-microsoft-com:office:word" xmlns:w="http://schemas.openxmlformats.org/wordprocessingml/2006/main" xmlns:w14="http://schemas.microsoft.com/office/word/2010/wordml" xmlns:w15="http://schemas.microsoft.com/office/word/2012/wordml" xmlns:w16cex="http://schemas.microsoft.com/office/word/2018/wordml/cex" xmlns:w16cid="http://schemas.microsoft.com/office/word/2016/wordml/cid" xmlns:w16="http://schemas.microsoft.com/office/word/2018/wordml" xmlns:w16sdtdh="http://schemas.microsoft.com/office/word/2020/wordml/sdtdatahash" xmlns:w16se="http://schemas.microsoft.com/office/word/2015/wordml/symex" xmlns:wpg="http://schemas.microsoft.com/office/word/2010/wordprocessingGroup" xmlns:wpi="http://schemas.microsoft.com/office/word/2010/wordprocessingInk" xmlns:wne="http://schemas.microsoft.com/office/word/2006/wordml" xmlns:wps="http://schemas.microsoft.com/office/word/2010/wordprocessingShape" mc:Ignorable="w14 w15 w16se w16cid w16 w16cex w16sdtdh wp14">
-  <w:comment w:initials="YV" w:author="Yonathan Vivas" w:date="2024-06-04T20:11:00Z" w:id="0">
-    <w:p>
-      <w:pPr>
-        <w:pStyle w:val="CommentText"/>
-      </w:pPr>
-      <w:r>
-        <w:rPr>
-          <w:rStyle w:val="CommentReference"/>
-        </w:rPr>
-        <w:annotationRef/>
-      </w:r>
-      <w:r>
-        <w:t>[YV 06/04] Updated format to match style/branding guidelines previously provided by Marketing team.</w:t>
-      </w:r>
-      <w:r>
-        <w:br/>
-      </w:r>
-      <w:r>
-        <w:t>Also included “Confidential” labeling/marking.</w:t>
-      </w:r>
-    </w:p>
-  </w:comment>
-  <w:comment w:initials="YV" w:author="Yonathan Vivas [2]" w:date="2024-05-02T22:14:00Z" w:id="1">
-    <w:p>
-      <w:pPr>
-        <w:pStyle w:val="CommentText"/>
-      </w:pPr>
-      <w:r>
-        <w:rPr>
-          <w:rStyle w:val="CommentReference"/>
-        </w:rPr>
-        <w:annotationRef/>
-      </w:r>
-      <w:r>
-        <w:t xml:space="preserve">[YV/JS 05/02] </w:t>
-      </w:r>
-      <w:r>
-        <w:rPr>
-          <w:b/>
-          <w:bCs/>
-        </w:rPr>
-        <w:t>Check with Gaurav</w:t>
-      </w:r>
-    </w:p>
-    <w:p>
-      <w:pPr>
-        <w:pStyle w:val="CommentText"/>
-      </w:pPr>
-      <w:r>
-        <w:t>Should the Service Level Report include a list of all the Incidents created during the quarter for all customers, or only the Incidents raised/reported by the specific customer?</w:t>
-      </w:r>
-    </w:p>
-    <w:p>
-      <w:pPr>
-        <w:pStyle w:val="CommentText"/>
-      </w:pPr>
-    </w:p>
-    <w:p>
-      <w:pPr>
-        <w:pStyle w:val="CommentText"/>
-      </w:pPr>
-      <w:r>
-        <w:t>For example, would the report for Extreme Networks include Incidents reported by Calix?</w:t>
-      </w:r>
-      <w:r>
-        <w:br/>
-      </w:r>
-      <w:r>
-        <w:br/>
-      </w:r>
-      <w:r>
-        <w:t>Need to consider pros/cons to customize for each customer, specially as we scale.</w:t>
-      </w:r>
-    </w:p>
-  </w:comment>
-  <w:comment w:initials="YV" w:author="Yonathan Vivas [2]" w:date="2024-05-06T21:01:00Z" w:id="2">
-    <w:p>
-      <w:pPr>
-        <w:pStyle w:val="CommentText"/>
-      </w:pPr>
-      <w:r>
-        <w:t>[YV/GJ/EC 05/06]</w:t>
-      </w:r>
-      <w:r>
-        <w:rPr>
-          <w:rStyle w:val="CommentReference"/>
-        </w:rPr>
-        <w:annotationRef/>
-      </w:r>
-    </w:p>
-    <w:p>
-      <w:pPr>
-        <w:pStyle w:val="CommentText"/>
-      </w:pPr>
-      <w:r>
-        <w:t>Agree to focus on Incidents that result in impact to Availability  (i.e. Down Time).</w:t>
-      </w:r>
-    </w:p>
-    <w:p>
-      <w:pPr>
-        <w:pStyle w:val="CommentText"/>
-      </w:pPr>
-      <w:r>
-        <w:t>We could include report of all Incidents reported by each specific customer as an Appendix (optional)</w:t>
-      </w:r>
-    </w:p>
-  </w:comment>
-  <w:comment w:initials="YV" w:author="Yonathan Vivas [2]" w:date="2024-05-23T21:15:00Z" w:id="3">
-    <w:p>
-      <w:pPr>
-        <w:pStyle w:val="CommentText"/>
-      </w:pPr>
-      <w:r>
-        <w:t>[YV/JS/EC 05/23] Adding a note in the case when no incidents result in downtime.</w:t>
-      </w:r>
-      <w:r>
-        <w:rPr>
-          <w:rStyle w:val="CommentReference"/>
-        </w:rPr>
-        <w:annotationRef/>
-      </w:r>
-    </w:p>
-    <w:p>
-      <w:pPr>
-        <w:pStyle w:val="CommentText"/>
-      </w:pPr>
-      <w:r>
-        <w:t>The intention is to provide clarity to the customer so they don't see an empty table and think it is a mistake.</w:t>
-      </w:r>
-    </w:p>
-  </w:comment>
-  <w:comment w:initials="YV" w:author="Yonathan Vivas" w:date="2024-06-05T22:28:51" w:id="529280984">
-    <w:p>
-      <w:pPr>
-        <w:pStyle w:val="CommentText"/>
-      </w:pPr>
-      <w:r>
-        <w:rPr/>
-        <w:t>[YV and team 06/05] As standard process, we would create "Internal Staff Case" to track whenever "Emergency Downtime" is performed.</w:t>
-      </w:r>
-      <w:r>
-        <w:rPr>
-          <w:rStyle w:val="CommentReference"/>
-        </w:rPr>
-        <w:annotationRef/>
-      </w:r>
-    </w:p>
-    <w:p>
-      <w:pPr>
-        <w:pStyle w:val="CommentText"/>
-      </w:pPr>
-    </w:p>
-    <w:p>
-      <w:pPr>
-        <w:pStyle w:val="CommentText"/>
-      </w:pPr>
-      <w:r>
-        <w:rPr/>
-        <w:t>We should not use the Case Number from the Customer.</w:t>
-      </w:r>
-    </w:p>
-  </w:comment>
-</w:comments>
-</file>
-
-<file path=word/commentsExtended.xml><?xml version="1.0" encoding="utf-8"?>
-<w15:commentsEx xmlns:mc="http://schemas.openxmlformats.org/markup-compatibility/2006" xmlns:w15="http://schemas.microsoft.com/office/word/2012/wordml" mc:Ignorable="w15">
-  <w15:commentEx w15:done="0" w15:paraId="3C4F9224"/>
-  <w15:commentEx w15:done="0" w15:paraId="7FE5C8DD"/>
-  <w15:commentEx w15:done="0" w15:paraId="626E35BA" w15:paraIdParent="7FE5C8DD"/>
-  <w15:commentEx w15:done="0" w15:paraId="623BFD89"/>
-  <w15:commentEx w15:done="0" w15:paraId="76EE122F"/>
-</w15:commentsEx>
-</file>
-
-<file path=word/commentsExtensible.xml><?xml version="1.0" encoding="utf-8"?>
-<w16cex:commentsExtensible xmlns:w16="http://schemas.microsoft.com/office/word/2018/wordml" xmlns:w16cex="http://schemas.microsoft.com/office/word/2018/wordml/cex" xmlns:mc="http://schemas.openxmlformats.org/markup-compatibility/2006" mc:Ignorable="w16 w16cex">
-  <w16cex:commentExtensible w16cex:durableId="7F72E78F" w16cex:dateUtc="2024-06-05T01:11:00Z"/>
-  <w16cex:commentExtensible w16cex:durableId="2B5A9647" w16cex:dateUtc="2024-05-03T03:14:00Z"/>
-  <w16cex:commentExtensible w16cex:durableId="2C6A16ED" w16cex:dateUtc="2024-05-07T02:01:00Z"/>
-  <w16cex:commentExtensible w16cex:durableId="695FEBCB" w16cex:dateUtc="2024-05-24T02:15:00Z"/>
-  <w16cex:commentExtensible w16cex:durableId="3A2566BC" w16cex:dateUtc="2024-06-06T03:28:51.881Z"/>
-</w16cex:commentsExtensible>
-</file>
-
-<file path=word/commentsIds.xml><?xml version="1.0" encoding="utf-8"?>
-<w16cid:commentsIds xmlns:mc="http://schemas.openxmlformats.org/markup-compatibility/2006" xmlns:w16cid="http://schemas.microsoft.com/office/word/2016/wordml/cid" mc:Ignorable="w16cid">
-  <w16cid:commentId w16cid:paraId="3C4F9224" w16cid:durableId="7F72E78F"/>
-  <w16cid:commentId w16cid:paraId="7FE5C8DD" w16cid:durableId="2B5A9647"/>
-  <w16cid:commentId w16cid:paraId="626E35BA" w16cid:durableId="2C6A16ED"/>
-  <w16cid:commentId w16cid:paraId="623BFD89" w16cid:durableId="695FEBCB"/>
-  <w16cid:commentId w16cid:paraId="76EE122F" w16cid:durableId="3A2566BC"/>
-</w16cid:commentsIds>
-</file>
-
 <file path=word/endnotes.xml><?xml version="1.0" encoding="utf-8"?>
-<w:endnotes xmlns:wpc="http://schemas.microsoft.com/office/word/2010/wordprocessingCanvas" xmlns:cx="http://schemas.microsoft.com/office/drawing/2014/chartex" xmlns:cx1="http://schemas.microsoft.com/office/drawing/2015/9/8/chartex" xmlns:cx2="http://schemas.microsoft.com/office/drawing/2015/10/21/chartex" xmlns:cx3="http://schemas.microsoft.com/office/drawing/2016/5/9/chartex" xmlns:cx4="http://schemas.microsoft.com/office/drawing/2016/5/10/chartex" xmlns:cx5="http://schemas.microsoft.com/office/drawing/2016/5/11/chartex" xmlns:cx6="http://schemas.microsoft.com/office/drawing/2016/5/12/chartex" xmlns:cx7="http://schemas.microsoft.com/office/drawing/2016/5/13/chartex" xmlns:cx8="http://schemas.microsoft.com/office/drawing/2016/5/14/chartex" xmlns:mc="http://schemas.openxmlformats.org/markup-compatibility/2006" xmlns:aink="http://schemas.microsoft.com/office/drawing/2016/ink" xmlns:am3d="http://schemas.microsoft.com/office/drawing/2017/model3d" xmlns:o="urn:schemas-microsoft-com:office:office" xmlns:oel="http://schemas.microsoft.com/office/2019/extlst" xmlns:r="http://schemas.openxmlformats.org/officeDocument/2006/relationships" xmlns:m="http://schemas.openxmlformats.org/officeDocument/2006/math" xmlns:v="urn:schemas-microsoft-com:vml" xmlns:wp14="http://schemas.microsoft.com/office/word/2010/wordprocessingDrawing" xmlns:wp="http://schemas.openxmlformats.org/drawingml/2006/wordprocessingDrawing" xmlns:w10="urn:schemas-microsoft-com:office:word" xmlns:w="http://schemas.openxmlformats.org/wordprocessingml/2006/main" xmlns:w14="http://schemas.microsoft.com/office/word/2010/wordml" xmlns:w15="http://schemas.microsoft.com/office/word/2012/wordml" xmlns:w16cex="http://schemas.microsoft.com/office/word/2018/wordml/cex" xmlns:w16cid="http://schemas.microsoft.com/office/word/2016/wordml/cid" xmlns:w16="http://schemas.microsoft.com/office/word/2018/wordml" xmlns:w16sdtdh="http://schemas.microsoft.com/office/word/2020/wordml/sdtdatahash" xmlns:w16se="http://schemas.microsoft.com/office/word/2015/wordml/symex" xmlns:wpg="http://schemas.microsoft.com/office/word/2010/wordprocessingGroup" xmlns:wpi="http://schemas.microsoft.com/office/word/2010/wordprocessingInk" xmlns:wne="http://schemas.microsoft.com/office/word/2006/wordml" xmlns:wps="http://schemas.microsoft.com/office/word/2010/wordprocessingShape" mc:Ignorable="w14 w15 w16se w16cid w16 w16cex w16sdtdh wp14">
+<w:endnotes xmlns:wpc="http://schemas.microsoft.com/office/word/2010/wordprocessingCanvas" xmlns:cx="http://schemas.microsoft.com/office/drawing/2014/chartex" xmlns:cx1="http://schemas.microsoft.com/office/drawing/2015/9/8/chartex" xmlns:cx2="http://schemas.microsoft.com/office/drawing/2015/10/21/chartex" xmlns:cx3="http://schemas.microsoft.com/office/drawing/2016/5/9/chartex" xmlns:cx4="http://schemas.microsoft.com/office/drawing/2016/5/10/chartex" xmlns:cx5="http://schemas.microsoft.com/office/drawing/2016/5/11/chartex" xmlns:cx6="http://schemas.microsoft.com/office/drawing/2016/5/12/chartex" xmlns:cx7="http://schemas.microsoft.com/office/drawing/2016/5/13/chartex" xmlns:cx8="http://schemas.microsoft.com/office/drawing/2016/5/14/chartex" xmlns:mc="http://schemas.openxmlformats.org/markup-compatibility/2006" xmlns:aink="http://schemas.microsoft.com/office/drawing/2016/ink" xmlns:am3d="http://schemas.microsoft.com/office/drawing/2017/model3d" xmlns:o="urn:schemas-microsoft-com:office:office" xmlns:oel="http://schemas.microsoft.com/office/2019/extlst" xmlns:r="http://schemas.openxmlformats.org/officeDocument/2006/relationships" xmlns:m="http://schemas.openxmlformats.org/officeDocument/2006/math" xmlns:v="urn:schemas-microsoft-com:vml" xmlns:wp14="http://schemas.microsoft.com/office/word/2010/wordprocessingDrawing" xmlns:wp="http://schemas.openxmlformats.org/drawingml/2006/wordprocessingDrawing" xmlns:w10="urn:schemas-microsoft-com:office:word" xmlns:w="http://schemas.openxmlformats.org/wordprocessingml/2006/main" xmlns:w14="http://schemas.microsoft.com/office/word/2010/wordml" xmlns:w15="http://schemas.microsoft.com/office/word/2012/wordml" xmlns:w16cex="http://schemas.microsoft.com/office/word/2018/wordml/cex" xmlns:w16cid="http://schemas.microsoft.com/office/word/2016/wordml/cid" xmlns:w16="http://schemas.microsoft.com/office/word/2018/wordml" xmlns:w16du="http://schemas.microsoft.com/office/word/2023/wordml/word16du" xmlns:w16sdtdh="http://schemas.microsoft.com/office/word/2020/wordml/sdtdatahash" xmlns:w16se="http://schemas.microsoft.com/office/word/2015/wordml/symex" xmlns:wpg="http://schemas.microsoft.com/office/word/2010/wordprocessingGroup" xmlns:wpi="http://schemas.microsoft.com/office/word/2010/wordprocessingInk" xmlns:wne="http://schemas.microsoft.com/office/word/2006/wordml" xmlns:wps="http://schemas.microsoft.com/office/word/2010/wordprocessingShape" mc:Ignorable="w14 w15 w16se w16cid w16 w16cex w16sdtdh w16du wp14">
   <w:endnote w:type="separator" w:id="-1">
     <w:p>
       <w:pPr>
@@ -1710,7 +1399,7 @@
 </file>
 
 <file path=word/footer1.xml><?xml version="1.0" encoding="utf-8"?>
-<w:ftr xmlns:wpc="http://schemas.microsoft.com/office/word/2010/wordprocessingCanvas" xmlns:cx="http://schemas.microsoft.com/office/drawing/2014/chartex" xmlns:cx1="http://schemas.microsoft.com/office/drawing/2015/9/8/chartex" xmlns:cx2="http://schemas.microsoft.com/office/drawing/2015/10/21/chartex" xmlns:cx3="http://schemas.microsoft.com/office/drawing/2016/5/9/chartex" xmlns:cx4="http://schemas.microsoft.com/office/drawing/2016/5/10/chartex" xmlns:cx5="http://schemas.microsoft.com/office/drawing/2016/5/11/chartex" xmlns:cx6="http://schemas.microsoft.com/office/drawing/2016/5/12/chartex" xmlns:cx7="http://schemas.microsoft.com/office/drawing/2016/5/13/chartex" xmlns:cx8="http://schemas.microsoft.com/office/drawing/2016/5/14/chartex" xmlns:mc="http://schemas.openxmlformats.org/markup-compatibility/2006" xmlns:aink="http://schemas.microsoft.com/office/drawing/2016/ink" xmlns:am3d="http://schemas.microsoft.com/office/drawing/2017/model3d" xmlns:o="urn:schemas-microsoft-com:office:office" xmlns:oel="http://schemas.microsoft.com/office/2019/extlst" xmlns:r="http://schemas.openxmlformats.org/officeDocument/2006/relationships" xmlns:m="http://schemas.openxmlformats.org/officeDocument/2006/math" xmlns:v="urn:schemas-microsoft-com:vml" xmlns:wp14="http://schemas.microsoft.com/office/word/2010/wordprocessingDrawing" xmlns:wp="http://schemas.openxmlformats.org/drawingml/2006/wordprocessingDrawing" xmlns:w10="urn:schemas-microsoft-com:office:word" xmlns:w="http://schemas.openxmlformats.org/wordprocessingml/2006/main" xmlns:w14="http://schemas.microsoft.com/office/word/2010/wordml" xmlns:w15="http://schemas.microsoft.com/office/word/2012/wordml" xmlns:w16cex="http://schemas.microsoft.com/office/word/2018/wordml/cex" xmlns:w16cid="http://schemas.microsoft.com/office/word/2016/wordml/cid" xmlns:w16="http://schemas.microsoft.com/office/word/2018/wordml" xmlns:w16sdtdh="http://schemas.microsoft.com/office/word/2020/wordml/sdtdatahash" xmlns:w16se="http://schemas.microsoft.com/office/word/2015/wordml/symex" xmlns:wpg="http://schemas.microsoft.com/office/word/2010/wordprocessingGroup" xmlns:wpi="http://schemas.microsoft.com/office/word/2010/wordprocessingInk" xmlns:wne="http://schemas.microsoft.com/office/word/2006/wordml" xmlns:wps="http://schemas.microsoft.com/office/word/2010/wordprocessingShape" mc:Ignorable="w14 w15 w16se w16cid w16 w16cex w16sdtdh wp14">
+<w:ftr xmlns:wpc="http://schemas.microsoft.com/office/word/2010/wordprocessingCanvas" xmlns:cx="http://schemas.microsoft.com/office/drawing/2014/chartex" xmlns:cx1="http://schemas.microsoft.com/office/drawing/2015/9/8/chartex" xmlns:cx2="http://schemas.microsoft.com/office/drawing/2015/10/21/chartex" xmlns:cx3="http://schemas.microsoft.com/office/drawing/2016/5/9/chartex" xmlns:cx4="http://schemas.microsoft.com/office/drawing/2016/5/10/chartex" xmlns:cx5="http://schemas.microsoft.com/office/drawing/2016/5/11/chartex" xmlns:cx6="http://schemas.microsoft.com/office/drawing/2016/5/12/chartex" xmlns:cx7="http://schemas.microsoft.com/office/drawing/2016/5/13/chartex" xmlns:cx8="http://schemas.microsoft.com/office/drawing/2016/5/14/chartex" xmlns:mc="http://schemas.openxmlformats.org/markup-compatibility/2006" xmlns:aink="http://schemas.microsoft.com/office/drawing/2016/ink" xmlns:am3d="http://schemas.microsoft.com/office/drawing/2017/model3d" xmlns:o="urn:schemas-microsoft-com:office:office" xmlns:oel="http://schemas.microsoft.com/office/2019/extlst" xmlns:r="http://schemas.openxmlformats.org/officeDocument/2006/relationships" xmlns:m="http://schemas.openxmlformats.org/officeDocument/2006/math" xmlns:v="urn:schemas-microsoft-com:vml" xmlns:wp14="http://schemas.microsoft.com/office/word/2010/wordprocessingDrawing" xmlns:wp="http://schemas.openxmlformats.org/drawingml/2006/wordprocessingDrawing" xmlns:w10="urn:schemas-microsoft-com:office:word" xmlns:w="http://schemas.openxmlformats.org/wordprocessingml/2006/main" xmlns:w14="http://schemas.microsoft.com/office/word/2010/wordml" xmlns:w15="http://schemas.microsoft.com/office/word/2012/wordml" xmlns:w16cex="http://schemas.microsoft.com/office/word/2018/wordml/cex" xmlns:w16cid="http://schemas.microsoft.com/office/word/2016/wordml/cid" xmlns:w16="http://schemas.microsoft.com/office/word/2018/wordml" xmlns:w16du="http://schemas.microsoft.com/office/word/2023/wordml/word16du" xmlns:w16sdtdh="http://schemas.microsoft.com/office/word/2020/wordml/sdtdatahash" xmlns:w16se="http://schemas.microsoft.com/office/word/2015/wordml/symex" xmlns:wpg="http://schemas.microsoft.com/office/word/2010/wordprocessingGroup" xmlns:wpi="http://schemas.microsoft.com/office/word/2010/wordprocessingInk" xmlns:wne="http://schemas.microsoft.com/office/word/2006/wordml" xmlns:wps="http://schemas.microsoft.com/office/word/2010/wordprocessingShape" mc:Ignorable="w14 w15 w16se w16cid w16 w16cex w16sdtdh w16du wp14">
   <w:p>
     <w:pPr>
       <w:pStyle w:val="Footer"/>
@@ -1753,13 +1442,6 @@
         <w:szCs w:val="16"/>
       </w:rPr>
       <w:tab/>
-    </w:r>
-    <w:r>
-      <w:rPr>
-        <w:rFonts w:ascii="Open Sans" w:hAnsi="Open Sans" w:cs="Open Sans"/>
-        <w:sz w:val="16"/>
-        <w:szCs w:val="16"/>
-      </w:rPr>
       <w:t>CONFIDENTIAL</w:t>
     </w:r>
     <w:r>
@@ -1863,7 +1545,7 @@
 </file>
 
 <file path=word/footnotes.xml><?xml version="1.0" encoding="utf-8"?>
-<w:footnotes xmlns:wpc="http://schemas.microsoft.com/office/word/2010/wordprocessingCanvas" xmlns:cx="http://schemas.microsoft.com/office/drawing/2014/chartex" xmlns:cx1="http://schemas.microsoft.com/office/drawing/2015/9/8/chartex" xmlns:cx2="http://schemas.microsoft.com/office/drawing/2015/10/21/chartex" xmlns:cx3="http://schemas.microsoft.com/office/drawing/2016/5/9/chartex" xmlns:cx4="http://schemas.microsoft.com/office/drawing/2016/5/10/chartex" xmlns:cx5="http://schemas.microsoft.com/office/drawing/2016/5/11/chartex" xmlns:cx6="http://schemas.microsoft.com/office/drawing/2016/5/12/chartex" xmlns:cx7="http://schemas.microsoft.com/office/drawing/2016/5/13/chartex" xmlns:cx8="http://schemas.microsoft.com/office/drawing/2016/5/14/chartex" xmlns:mc="http://schemas.openxmlformats.org/markup-compatibility/2006" xmlns:aink="http://schemas.microsoft.com/office/drawing/2016/ink" xmlns:am3d="http://schemas.microsoft.com/office/drawing/2017/model3d" xmlns:o="urn:schemas-microsoft-com:office:office" xmlns:oel="http://schemas.microsoft.com/office/2019/extlst" xmlns:r="http://schemas.openxmlformats.org/officeDocument/2006/relationships" xmlns:m="http://schemas.openxmlformats.org/officeDocument/2006/math" xmlns:v="urn:schemas-microsoft-com:vml" xmlns:wp14="http://schemas.microsoft.com/office/word/2010/wordprocessingDrawing" xmlns:wp="http://schemas.openxmlformats.org/drawingml/2006/wordprocessingDrawing" xmlns:w10="urn:schemas-microsoft-com:office:word" xmlns:w="http://schemas.openxmlformats.org/wordprocessingml/2006/main" xmlns:w14="http://schemas.microsoft.com/office/word/2010/wordml" xmlns:w15="http://schemas.microsoft.com/office/word/2012/wordml" xmlns:w16cex="http://schemas.microsoft.com/office/word/2018/wordml/cex" xmlns:w16cid="http://schemas.microsoft.com/office/word/2016/wordml/cid" xmlns:w16="http://schemas.microsoft.com/office/word/2018/wordml" xmlns:w16sdtdh="http://schemas.microsoft.com/office/word/2020/wordml/sdtdatahash" xmlns:w16se="http://schemas.microsoft.com/office/word/2015/wordml/symex" xmlns:wpg="http://schemas.microsoft.com/office/word/2010/wordprocessingGroup" xmlns:wpi="http://schemas.microsoft.com/office/word/2010/wordprocessingInk" xmlns:wne="http://schemas.microsoft.com/office/word/2006/wordml" xmlns:wps="http://schemas.microsoft.com/office/word/2010/wordprocessingShape" mc:Ignorable="w14 w15 w16se w16cid w16 w16cex w16sdtdh wp14">
+<w:footnotes xmlns:wpc="http://schemas.microsoft.com/office/word/2010/wordprocessingCanvas" xmlns:cx="http://schemas.microsoft.com/office/drawing/2014/chartex" xmlns:cx1="http://schemas.microsoft.com/office/drawing/2015/9/8/chartex" xmlns:cx2="http://schemas.microsoft.com/office/drawing/2015/10/21/chartex" xmlns:cx3="http://schemas.microsoft.com/office/drawing/2016/5/9/chartex" xmlns:cx4="http://schemas.microsoft.com/office/drawing/2016/5/10/chartex" xmlns:cx5="http://schemas.microsoft.com/office/drawing/2016/5/11/chartex" xmlns:cx6="http://schemas.microsoft.com/office/drawing/2016/5/12/chartex" xmlns:cx7="http://schemas.microsoft.com/office/drawing/2016/5/13/chartex" xmlns:cx8="http://schemas.microsoft.com/office/drawing/2016/5/14/chartex" xmlns:mc="http://schemas.openxmlformats.org/markup-compatibility/2006" xmlns:aink="http://schemas.microsoft.com/office/drawing/2016/ink" xmlns:am3d="http://schemas.microsoft.com/office/drawing/2017/model3d" xmlns:o="urn:schemas-microsoft-com:office:office" xmlns:oel="http://schemas.microsoft.com/office/2019/extlst" xmlns:r="http://schemas.openxmlformats.org/officeDocument/2006/relationships" xmlns:m="http://schemas.openxmlformats.org/officeDocument/2006/math" xmlns:v="urn:schemas-microsoft-com:vml" xmlns:wp14="http://schemas.microsoft.com/office/word/2010/wordprocessingDrawing" xmlns:wp="http://schemas.openxmlformats.org/drawingml/2006/wordprocessingDrawing" xmlns:w10="urn:schemas-microsoft-com:office:word" xmlns:w="http://schemas.openxmlformats.org/wordprocessingml/2006/main" xmlns:w14="http://schemas.microsoft.com/office/word/2010/wordml" xmlns:w15="http://schemas.microsoft.com/office/word/2012/wordml" xmlns:w16cex="http://schemas.microsoft.com/office/word/2018/wordml/cex" xmlns:w16cid="http://schemas.microsoft.com/office/word/2016/wordml/cid" xmlns:w16="http://schemas.microsoft.com/office/word/2018/wordml" xmlns:w16du="http://schemas.microsoft.com/office/word/2023/wordml/word16du" xmlns:w16sdtdh="http://schemas.microsoft.com/office/word/2020/wordml/sdtdatahash" xmlns:w16se="http://schemas.microsoft.com/office/word/2015/wordml/symex" xmlns:wpg="http://schemas.microsoft.com/office/word/2010/wordprocessingGroup" xmlns:wpi="http://schemas.microsoft.com/office/word/2010/wordprocessingInk" xmlns:wne="http://schemas.microsoft.com/office/word/2006/wordml" xmlns:wps="http://schemas.microsoft.com/office/word/2010/wordprocessingShape" mc:Ignorable="w14 w15 w16se w16cid w16 w16cex w16sdtdh w16du wp14">
   <w:footnote w:type="separator" w:id="-1">
     <w:p>
       <w:pPr>
@@ -1894,12 +1576,10 @@
 </w:footnotes>
 </file>
 
-<file path=word/header.xml><?xml version="1.0" encoding="utf-8"?>
-<w:hdr xmlns:w14="http://schemas.microsoft.com/office/word/2010/wordml" xmlns:w="http://schemas.openxmlformats.org/wordprocessingml/2006/main">
+<file path=word/header1.xml><?xml version="1.0" encoding="utf-8"?>
+<w:hdr xmlns:wpc="http://schemas.microsoft.com/office/word/2010/wordprocessingCanvas" xmlns:cx="http://schemas.microsoft.com/office/drawing/2014/chartex" xmlns:cx1="http://schemas.microsoft.com/office/drawing/2015/9/8/chartex" xmlns:cx2="http://schemas.microsoft.com/office/drawing/2015/10/21/chartex" xmlns:cx3="http://schemas.microsoft.com/office/drawing/2016/5/9/chartex" xmlns:cx4="http://schemas.microsoft.com/office/drawing/2016/5/10/chartex" xmlns:cx5="http://schemas.microsoft.com/office/drawing/2016/5/11/chartex" xmlns:cx6="http://schemas.microsoft.com/office/drawing/2016/5/12/chartex" xmlns:cx7="http://schemas.microsoft.com/office/drawing/2016/5/13/chartex" xmlns:cx8="http://schemas.microsoft.com/office/drawing/2016/5/14/chartex" xmlns:mc="http://schemas.openxmlformats.org/markup-compatibility/2006" xmlns:aink="http://schemas.microsoft.com/office/drawing/2016/ink" xmlns:am3d="http://schemas.microsoft.com/office/drawing/2017/model3d" xmlns:o="urn:schemas-microsoft-com:office:office" xmlns:oel="http://schemas.microsoft.com/office/2019/extlst" xmlns:r="http://schemas.openxmlformats.org/officeDocument/2006/relationships" xmlns:m="http://schemas.openxmlformats.org/officeDocument/2006/math" xmlns:v="urn:schemas-microsoft-com:vml" xmlns:wp14="http://schemas.microsoft.com/office/word/2010/wordprocessingDrawing" xmlns:wp="http://schemas.openxmlformats.org/drawingml/2006/wordprocessingDrawing" xmlns:w10="urn:schemas-microsoft-com:office:word" xmlns:w="http://schemas.openxmlformats.org/wordprocessingml/2006/main" xmlns:w14="http://schemas.microsoft.com/office/word/2010/wordml" xmlns:w15="http://schemas.microsoft.com/office/word/2012/wordml" xmlns:w16cex="http://schemas.microsoft.com/office/word/2018/wordml/cex" xmlns:w16cid="http://schemas.microsoft.com/office/word/2016/wordml/cid" xmlns:w16="http://schemas.microsoft.com/office/word/2018/wordml" xmlns:w16du="http://schemas.microsoft.com/office/word/2023/wordml/word16du" xmlns:w16sdtdh="http://schemas.microsoft.com/office/word/2020/wordml/sdtdatahash" xmlns:w16se="http://schemas.microsoft.com/office/word/2015/wordml/symex" xmlns:wpg="http://schemas.microsoft.com/office/word/2010/wordprocessingGroup" xmlns:wpi="http://schemas.microsoft.com/office/word/2010/wordprocessingInk" xmlns:wne="http://schemas.microsoft.com/office/word/2006/wordml" xmlns:wps="http://schemas.microsoft.com/office/word/2010/wordprocessingShape" mc:Ignorable="w14 w15 w16se w16cid w16 w16cex w16sdtdh w16du wp14">
   <w:tbl>
     <w:tblPr>
-      <w:tblStyle w:val="TableNormal"/>
-      <w:bidiVisual w:val="0"/>
       <w:tblW w:w="0" w:type="auto"/>
       <w:tblLayout w:type="fixed"/>
       <w:tblLook w:val="06A0" w:firstRow="1" w:lastRow="0" w:firstColumn="1" w:lastColumn="0" w:noHBand="1" w:noVBand="1"/>
@@ -1916,26 +1596,21 @@
       <w:tc>
         <w:tcPr>
           <w:tcW w:w="3600" w:type="dxa"/>
-          <w:tcMar/>
         </w:tcPr>
         <w:p>
           <w:pPr>
             <w:pStyle w:val="Header"/>
-            <w:bidi w:val="0"/>
             <w:ind w:left="-115"/>
-            <w:jc w:val="left"/>
           </w:pPr>
         </w:p>
       </w:tc>
       <w:tc>
         <w:tcPr>
           <w:tcW w:w="3600" w:type="dxa"/>
-          <w:tcMar/>
         </w:tcPr>
         <w:p>
           <w:pPr>
             <w:pStyle w:val="Header"/>
-            <w:bidi w:val="0"/>
             <w:jc w:val="center"/>
           </w:pPr>
         </w:p>
@@ -1943,12 +1618,10 @@
       <w:tc>
         <w:tcPr>
           <w:tcW w:w="3600" w:type="dxa"/>
-          <w:tcMar/>
         </w:tcPr>
         <w:p>
           <w:pPr>
             <w:pStyle w:val="Header"/>
-            <w:bidi w:val="0"/>
             <w:ind w:right="-115"/>
             <w:jc w:val="right"/>
           </w:pPr>
@@ -1959,14 +1632,13 @@
   <w:p>
     <w:pPr>
       <w:pStyle w:val="Header"/>
-      <w:bidi w:val="0"/>
     </w:pPr>
   </w:p>
 </w:hdr>
 </file>
 
 <file path=word/numbering.xml><?xml version="1.0" encoding="utf-8"?>
-<w:numbering xmlns:wpc="http://schemas.microsoft.com/office/word/2010/wordprocessingCanvas" xmlns:cx="http://schemas.microsoft.com/office/drawing/2014/chartex" xmlns:cx1="http://schemas.microsoft.com/office/drawing/2015/9/8/chartex" xmlns:cx2="http://schemas.microsoft.com/office/drawing/2015/10/21/chartex" xmlns:cx3="http://schemas.microsoft.com/office/drawing/2016/5/9/chartex" xmlns:cx4="http://schemas.microsoft.com/office/drawing/2016/5/10/chartex" xmlns:cx5="http://schemas.microsoft.com/office/drawing/2016/5/11/chartex" xmlns:cx6="http://schemas.microsoft.com/office/drawing/2016/5/12/chartex" xmlns:cx7="http://schemas.microsoft.com/office/drawing/2016/5/13/chartex" xmlns:cx8="http://schemas.microsoft.com/office/drawing/2016/5/14/chartex" xmlns:mc="http://schemas.openxmlformats.org/markup-compatibility/2006" xmlns:aink="http://schemas.microsoft.com/office/drawing/2016/ink" xmlns:am3d="http://schemas.microsoft.com/office/drawing/2017/model3d" xmlns:o="urn:schemas-microsoft-com:office:office" xmlns:oel="http://schemas.microsoft.com/office/2019/extlst" xmlns:r="http://schemas.openxmlformats.org/officeDocument/2006/relationships" xmlns:m="http://schemas.openxmlformats.org/officeDocument/2006/math" xmlns:v="urn:schemas-microsoft-com:vml" xmlns:wp14="http://schemas.microsoft.com/office/word/2010/wordprocessingDrawing" xmlns:wp="http://schemas.openxmlformats.org/drawingml/2006/wordprocessingDrawing" xmlns:w10="urn:schemas-microsoft-com:office:word" xmlns:w="http://schemas.openxmlformats.org/wordprocessingml/2006/main" xmlns:w14="http://schemas.microsoft.com/office/word/2010/wordml" xmlns:w15="http://schemas.microsoft.com/office/word/2012/wordml" xmlns:w16cex="http://schemas.microsoft.com/office/word/2018/wordml/cex" xmlns:w16cid="http://schemas.microsoft.com/office/word/2016/wordml/cid" xmlns:w16="http://schemas.microsoft.com/office/word/2018/wordml" xmlns:w16sdtdh="http://schemas.microsoft.com/office/word/2020/wordml/sdtdatahash" xmlns:w16se="http://schemas.microsoft.com/office/word/2015/wordml/symex" xmlns:wpg="http://schemas.microsoft.com/office/word/2010/wordprocessingGroup" xmlns:wpi="http://schemas.microsoft.com/office/word/2010/wordprocessingInk" xmlns:wne="http://schemas.microsoft.com/office/word/2006/wordml" xmlns:wps="http://schemas.microsoft.com/office/word/2010/wordprocessingShape" mc:Ignorable="w14 w15 w16se w16cid w16 w16cex w16sdtdh wp14">
+<w:numbering xmlns:wpc="http://schemas.microsoft.com/office/word/2010/wordprocessingCanvas" xmlns:cx="http://schemas.microsoft.com/office/drawing/2014/chartex" xmlns:cx1="http://schemas.microsoft.com/office/drawing/2015/9/8/chartex" xmlns:cx2="http://schemas.microsoft.com/office/drawing/2015/10/21/chartex" xmlns:cx3="http://schemas.microsoft.com/office/drawing/2016/5/9/chartex" xmlns:cx4="http://schemas.microsoft.com/office/drawing/2016/5/10/chartex" xmlns:cx5="http://schemas.microsoft.com/office/drawing/2016/5/11/chartex" xmlns:cx6="http://schemas.microsoft.com/office/drawing/2016/5/12/chartex" xmlns:cx7="http://schemas.microsoft.com/office/drawing/2016/5/13/chartex" xmlns:cx8="http://schemas.microsoft.com/office/drawing/2016/5/14/chartex" xmlns:mc="http://schemas.openxmlformats.org/markup-compatibility/2006" xmlns:aink="http://schemas.microsoft.com/office/drawing/2016/ink" xmlns:am3d="http://schemas.microsoft.com/office/drawing/2017/model3d" xmlns:o="urn:schemas-microsoft-com:office:office" xmlns:oel="http://schemas.microsoft.com/office/2019/extlst" xmlns:r="http://schemas.openxmlformats.org/officeDocument/2006/relationships" xmlns:m="http://schemas.openxmlformats.org/officeDocument/2006/math" xmlns:v="urn:schemas-microsoft-com:vml" xmlns:wp14="http://schemas.microsoft.com/office/word/2010/wordprocessingDrawing" xmlns:wp="http://schemas.openxmlformats.org/drawingml/2006/wordprocessingDrawing" xmlns:w10="urn:schemas-microsoft-com:office:word" xmlns:w="http://schemas.openxmlformats.org/wordprocessingml/2006/main" xmlns:w14="http://schemas.microsoft.com/office/word/2010/wordml" xmlns:w15="http://schemas.microsoft.com/office/word/2012/wordml" xmlns:w16cex="http://schemas.microsoft.com/office/word/2018/wordml/cex" xmlns:w16cid="http://schemas.microsoft.com/office/word/2016/wordml/cid" xmlns:w16="http://schemas.microsoft.com/office/word/2018/wordml" xmlns:w16du="http://schemas.microsoft.com/office/word/2023/wordml/word16du" xmlns:w16sdtdh="http://schemas.microsoft.com/office/word/2020/wordml/sdtdatahash" xmlns:w16se="http://schemas.microsoft.com/office/word/2015/wordml/symex" xmlns:wpg="http://schemas.microsoft.com/office/word/2010/wordprocessingGroup" xmlns:wpi="http://schemas.microsoft.com/office/word/2010/wordprocessingInk" xmlns:wne="http://schemas.microsoft.com/office/word/2006/wordml" xmlns:wps="http://schemas.microsoft.com/office/word/2010/wordprocessingShape" mc:Ignorable="w14 w15 w16se w16cid w16 w16cex w16sdtdh w16du wp14">
   <w:abstractNum w:abstractNumId="0" w15:restartNumberingAfterBreak="0">
     <w:nsid w:val="29CE736E"/>
     <w:multiLevelType w:val="hybridMultilevel"/>
@@ -1980,7 +1652,7 @@
         <w:ind w:left="720" w:hanging="360"/>
       </w:pPr>
       <w:rPr>
-        <w:rFonts w:hint="default" w:ascii="Aptos" w:hAnsi="Aptos" w:eastAsiaTheme="minorEastAsia" w:cstheme="minorBidi"/>
+        <w:rFonts w:ascii="Aptos" w:eastAsiaTheme="minorEastAsia" w:hAnsi="Aptos" w:cstheme="minorBidi" w:hint="default"/>
       </w:rPr>
     </w:lvl>
     <w:lvl w:ilvl="1" w:tplc="04090003" w:tentative="1">
@@ -1992,7 +1664,7 @@
         <w:ind w:left="1440" w:hanging="360"/>
       </w:pPr>
       <w:rPr>
-        <w:rFonts w:hint="default" w:ascii="Courier New" w:hAnsi="Courier New" w:cs="Courier New"/>
+        <w:rFonts w:ascii="Courier New" w:hAnsi="Courier New" w:cs="Courier New" w:hint="default"/>
       </w:rPr>
     </w:lvl>
     <w:lvl w:ilvl="2" w:tplc="04090005" w:tentative="1">
@@ -2004,7 +1676,7 @@
         <w:ind w:left="2160" w:hanging="360"/>
       </w:pPr>
       <w:rPr>
-        <w:rFonts w:hint="default" w:ascii="Wingdings" w:hAnsi="Wingdings"/>
+        <w:rFonts w:ascii="Wingdings" w:hAnsi="Wingdings" w:hint="default"/>
       </w:rPr>
     </w:lvl>
     <w:lvl w:ilvl="3" w:tplc="04090001" w:tentative="1">
@@ -2016,7 +1688,7 @@
         <w:ind w:left="2880" w:hanging="360"/>
       </w:pPr>
       <w:rPr>
-        <w:rFonts w:hint="default" w:ascii="Symbol" w:hAnsi="Symbol"/>
+        <w:rFonts w:ascii="Symbol" w:hAnsi="Symbol" w:hint="default"/>
       </w:rPr>
     </w:lvl>
     <w:lvl w:ilvl="4" w:tplc="04090003" w:tentative="1">
@@ -2028,7 +1700,7 @@
         <w:ind w:left="3600" w:hanging="360"/>
       </w:pPr>
       <w:rPr>
-        <w:rFonts w:hint="default" w:ascii="Courier New" w:hAnsi="Courier New" w:cs="Courier New"/>
+        <w:rFonts w:ascii="Courier New" w:hAnsi="Courier New" w:cs="Courier New" w:hint="default"/>
       </w:rPr>
     </w:lvl>
     <w:lvl w:ilvl="5" w:tplc="04090005" w:tentative="1">
@@ -2040,7 +1712,7 @@
         <w:ind w:left="4320" w:hanging="360"/>
       </w:pPr>
       <w:rPr>
-        <w:rFonts w:hint="default" w:ascii="Wingdings" w:hAnsi="Wingdings"/>
+        <w:rFonts w:ascii="Wingdings" w:hAnsi="Wingdings" w:hint="default"/>
       </w:rPr>
     </w:lvl>
     <w:lvl w:ilvl="6" w:tplc="04090001" w:tentative="1">
@@ -2052,7 +1724,7 @@
         <w:ind w:left="5040" w:hanging="360"/>
       </w:pPr>
       <w:rPr>
-        <w:rFonts w:hint="default" w:ascii="Symbol" w:hAnsi="Symbol"/>
+        <w:rFonts w:ascii="Symbol" w:hAnsi="Symbol" w:hint="default"/>
       </w:rPr>
     </w:lvl>
     <w:lvl w:ilvl="7" w:tplc="04090003" w:tentative="1">
@@ -2064,7 +1736,7 @@
         <w:ind w:left="5760" w:hanging="360"/>
       </w:pPr>
       <w:rPr>
-        <w:rFonts w:hint="default" w:ascii="Courier New" w:hAnsi="Courier New" w:cs="Courier New"/>
+        <w:rFonts w:ascii="Courier New" w:hAnsi="Courier New" w:cs="Courier New" w:hint="default"/>
       </w:rPr>
     </w:lvl>
     <w:lvl w:ilvl="8" w:tplc="04090005" w:tentative="1">
@@ -2076,7 +1748,7 @@
         <w:ind w:left="6480" w:hanging="360"/>
       </w:pPr>
       <w:rPr>
-        <w:rFonts w:hint="default" w:ascii="Wingdings" w:hAnsi="Wingdings"/>
+        <w:rFonts w:ascii="Wingdings" w:hAnsi="Wingdings" w:hint="default"/>
       </w:rPr>
     </w:lvl>
   </w:abstractNum>
@@ -2086,23 +1758,12 @@
 </w:numbering>
 </file>
 
-<file path=word/people.xml><?xml version="1.0" encoding="utf-8"?>
-<w15:people xmlns:mc="http://schemas.openxmlformats.org/markup-compatibility/2006" xmlns:w15="http://schemas.microsoft.com/office/word/2012/wordml" mc:Ignorable="w15">
-  <w15:person w15:author="Yonathan Vivas">
-    <w15:presenceInfo w15:providerId="AD" w15:userId="S::yvivas@wi-fi.org::0da6f98e-622d-4c68-9235-7342f417525a"/>
-  </w15:person>
-  <w15:person w15:author="Yonathan Vivas [2]">
-    <w15:presenceInfo w15:providerId="AD" w15:userId="S::yvivas@wi-fi.com::b1bfe4d2-517c-404a-993d-a32b33625a02"/>
-  </w15:person>
-</w15:people>
-</file>
-
 <file path=word/styles.xml><?xml version="1.0" encoding="utf-8"?>
-<w:styles xmlns:wp14="http://schemas.microsoft.com/office/word/2010/wordprocessingDrawing" xmlns:mc="http://schemas.openxmlformats.org/markup-compatibility/2006" xmlns:r="http://schemas.openxmlformats.org/officeDocument/2006/relationships" xmlns:w="http://schemas.openxmlformats.org/wordprocessingml/2006/main" xmlns:w14="http://schemas.microsoft.com/office/word/2010/wordml" xmlns:w15="http://schemas.microsoft.com/office/word/2012/wordml" xmlns:w16cex="http://schemas.microsoft.com/office/word/2018/wordml/cex" xmlns:w16cid="http://schemas.microsoft.com/office/word/2016/wordml/cid" xmlns:w16="http://schemas.microsoft.com/office/word/2018/wordml" xmlns:w16sdtdh="http://schemas.microsoft.com/office/word/2020/wordml/sdtdatahash" xmlns:w16se="http://schemas.microsoft.com/office/word/2015/wordml/symex" mc:Ignorable="w14 w15 w16se w16cid w16 w16cex w16sdtdh wp14">
+<w:styles xmlns:mc="http://schemas.openxmlformats.org/markup-compatibility/2006" xmlns:r="http://schemas.openxmlformats.org/officeDocument/2006/relationships" xmlns:w="http://schemas.openxmlformats.org/wordprocessingml/2006/main" xmlns:w14="http://schemas.microsoft.com/office/word/2010/wordml" xmlns:w15="http://schemas.microsoft.com/office/word/2012/wordml" xmlns:w16cex="http://schemas.microsoft.com/office/word/2018/wordml/cex" xmlns:w16cid="http://schemas.microsoft.com/office/word/2016/wordml/cid" xmlns:w16="http://schemas.microsoft.com/office/word/2018/wordml" xmlns:w16du="http://schemas.microsoft.com/office/word/2023/wordml/word16du" xmlns:w16sdtdh="http://schemas.microsoft.com/office/word/2020/wordml/sdtdatahash" xmlns:w16se="http://schemas.microsoft.com/office/word/2015/wordml/symex" mc:Ignorable="w14 w15 w16se w16cid w16 w16cex w16sdtdh w16du">
   <w:docDefaults>
     <w:rPrDefault>
       <w:rPr>
-        <w:rFonts w:asciiTheme="minorHAnsi" w:hAnsiTheme="minorHAnsi" w:eastAsiaTheme="minorEastAsia" w:cstheme="minorBidi"/>
+        <w:rFonts w:asciiTheme="minorHAnsi" w:eastAsiaTheme="minorEastAsia" w:hAnsiTheme="minorHAnsi" w:cstheme="minorBidi"/>
         <w:sz w:val="24"/>
         <w:szCs w:val="24"/>
         <w:lang w:val="en-US" w:eastAsia="ja-JP" w:bidi="ar-SA"/>
@@ -2117,14 +1778,14 @@
   <w:latentStyles w:defLockedState="0" w:defUIPriority="99" w:defSemiHidden="0" w:defUnhideWhenUsed="0" w:defQFormat="0" w:count="376">
     <w:lsdException w:name="Normal" w:uiPriority="0" w:qFormat="1"/>
     <w:lsdException w:name="heading 1" w:uiPriority="9" w:qFormat="1"/>
-    <w:lsdException w:name="heading 2" w:uiPriority="9" w:semiHidden="1" w:unhideWhenUsed="1" w:qFormat="1"/>
-    <w:lsdException w:name="heading 3" w:uiPriority="9" w:semiHidden="1" w:unhideWhenUsed="1" w:qFormat="1"/>
-    <w:lsdException w:name="heading 4" w:uiPriority="9" w:semiHidden="1" w:unhideWhenUsed="1" w:qFormat="1"/>
-    <w:lsdException w:name="heading 5" w:uiPriority="9" w:semiHidden="1" w:unhideWhenUsed="1" w:qFormat="1"/>
-    <w:lsdException w:name="heading 6" w:uiPriority="9" w:semiHidden="1" w:unhideWhenUsed="1" w:qFormat="1"/>
-    <w:lsdException w:name="heading 7" w:uiPriority="9" w:semiHidden="1" w:unhideWhenUsed="1" w:qFormat="1"/>
-    <w:lsdException w:name="heading 8" w:uiPriority="9" w:semiHidden="1" w:unhideWhenUsed="1" w:qFormat="1"/>
-    <w:lsdException w:name="heading 9" w:uiPriority="9" w:semiHidden="1" w:unhideWhenUsed="1" w:qFormat="1"/>
+    <w:lsdException w:name="heading 2" w:semiHidden="1" w:uiPriority="9" w:unhideWhenUsed="1" w:qFormat="1"/>
+    <w:lsdException w:name="heading 3" w:semiHidden="1" w:uiPriority="9" w:unhideWhenUsed="1" w:qFormat="1"/>
+    <w:lsdException w:name="heading 4" w:semiHidden="1" w:uiPriority="9" w:unhideWhenUsed="1" w:qFormat="1"/>
+    <w:lsdException w:name="heading 5" w:semiHidden="1" w:uiPriority="9" w:unhideWhenUsed="1" w:qFormat="1"/>
+    <w:lsdException w:name="heading 6" w:semiHidden="1" w:uiPriority="9" w:unhideWhenUsed="1" w:qFormat="1"/>
+    <w:lsdException w:name="heading 7" w:semiHidden="1" w:uiPriority="9" w:unhideWhenUsed="1" w:qFormat="1"/>
+    <w:lsdException w:name="heading 8" w:semiHidden="1" w:uiPriority="9" w:unhideWhenUsed="1" w:qFormat="1"/>
+    <w:lsdException w:name="heading 9" w:semiHidden="1" w:uiPriority="9" w:unhideWhenUsed="1" w:qFormat="1"/>
     <w:lsdException w:name="index 1" w:semiHidden="1" w:unhideWhenUsed="1"/>
     <w:lsdException w:name="index 2" w:semiHidden="1" w:unhideWhenUsed="1"/>
     <w:lsdException w:name="index 3" w:semiHidden="1" w:unhideWhenUsed="1"/>
@@ -2134,22 +1795,22 @@
     <w:lsdException w:name="index 7" w:semiHidden="1" w:unhideWhenUsed="1"/>
     <w:lsdException w:name="index 8" w:semiHidden="1" w:unhideWhenUsed="1"/>
     <w:lsdException w:name="index 9" w:semiHidden="1" w:unhideWhenUsed="1"/>
-    <w:lsdException w:name="toc 1" w:uiPriority="39" w:semiHidden="1" w:unhideWhenUsed="1"/>
-    <w:lsdException w:name="toc 2" w:uiPriority="39" w:semiHidden="1" w:unhideWhenUsed="1"/>
-    <w:lsdException w:name="toc 3" w:uiPriority="39" w:semiHidden="1" w:unhideWhenUsed="1"/>
-    <w:lsdException w:name="toc 4" w:uiPriority="39" w:semiHidden="1" w:unhideWhenUsed="1"/>
-    <w:lsdException w:name="toc 5" w:uiPriority="39" w:semiHidden="1" w:unhideWhenUsed="1"/>
-    <w:lsdException w:name="toc 6" w:uiPriority="39" w:semiHidden="1" w:unhideWhenUsed="1"/>
-    <w:lsdException w:name="toc 7" w:uiPriority="39" w:semiHidden="1" w:unhideWhenUsed="1"/>
-    <w:lsdException w:name="toc 8" w:uiPriority="39" w:semiHidden="1" w:unhideWhenUsed="1"/>
-    <w:lsdException w:name="toc 9" w:uiPriority="39" w:semiHidden="1" w:unhideWhenUsed="1"/>
+    <w:lsdException w:name="toc 1" w:semiHidden="1" w:uiPriority="39" w:unhideWhenUsed="1"/>
+    <w:lsdException w:name="toc 2" w:semiHidden="1" w:uiPriority="39" w:unhideWhenUsed="1"/>
+    <w:lsdException w:name="toc 3" w:semiHidden="1" w:uiPriority="39" w:unhideWhenUsed="1"/>
+    <w:lsdException w:name="toc 4" w:semiHidden="1" w:uiPriority="39" w:unhideWhenUsed="1"/>
+    <w:lsdException w:name="toc 5" w:semiHidden="1" w:uiPriority="39" w:unhideWhenUsed="1"/>
+    <w:lsdException w:name="toc 6" w:semiHidden="1" w:uiPriority="39" w:unhideWhenUsed="1"/>
+    <w:lsdException w:name="toc 7" w:semiHidden="1" w:uiPriority="39" w:unhideWhenUsed="1"/>
+    <w:lsdException w:name="toc 8" w:semiHidden="1" w:uiPriority="39" w:unhideWhenUsed="1"/>
+    <w:lsdException w:name="toc 9" w:semiHidden="1" w:uiPriority="39" w:unhideWhenUsed="1"/>
     <w:lsdException w:name="Normal Indent" w:semiHidden="1" w:unhideWhenUsed="1"/>
     <w:lsdException w:name="footnote text" w:semiHidden="1" w:unhideWhenUsed="1"/>
     <w:lsdException w:name="annotation text" w:semiHidden="1" w:unhideWhenUsed="1"/>
     <w:lsdException w:name="header" w:semiHidden="1" w:unhideWhenUsed="1"/>
     <w:lsdException w:name="footer" w:semiHidden="1" w:unhideWhenUsed="1"/>
     <w:lsdException w:name="index heading" w:semiHidden="1" w:unhideWhenUsed="1"/>
-    <w:lsdException w:name="caption" w:uiPriority="35" w:semiHidden="1" w:unhideWhenUsed="1" w:qFormat="1"/>
+    <w:lsdException w:name="caption" w:semiHidden="1" w:uiPriority="35" w:unhideWhenUsed="1" w:qFormat="1"/>
     <w:lsdException w:name="table of figures" w:semiHidden="1" w:unhideWhenUsed="1"/>
     <w:lsdException w:name="envelope address" w:semiHidden="1" w:unhideWhenUsed="1"/>
     <w:lsdException w:name="envelope return" w:semiHidden="1" w:unhideWhenUsed="1"/>
@@ -2180,7 +1841,7 @@
     <w:lsdException w:name="Title" w:uiPriority="10" w:qFormat="1"/>
     <w:lsdException w:name="Closing" w:semiHidden="1" w:unhideWhenUsed="1"/>
     <w:lsdException w:name="Signature" w:semiHidden="1" w:unhideWhenUsed="1"/>
-    <w:lsdException w:name="Default Paragraph Font" w:uiPriority="1" w:semiHidden="1" w:unhideWhenUsed="1"/>
+    <w:lsdException w:name="Default Paragraph Font" w:semiHidden="1" w:uiPriority="1" w:unhideWhenUsed="1"/>
     <w:lsdException w:name="Body Text" w:semiHidden="1" w:unhideWhenUsed="1"/>
     <w:lsdException w:name="Body Text Indent" w:semiHidden="1" w:unhideWhenUsed="1"/>
     <w:lsdException w:name="List Continue" w:semiHidden="1" w:unhideWhenUsed="1"/>
@@ -2380,8 +2041,8 @@
     <w:lsdException w:name="Subtle Reference" w:uiPriority="31" w:qFormat="1"/>
     <w:lsdException w:name="Intense Reference" w:uiPriority="32" w:qFormat="1"/>
     <w:lsdException w:name="Book Title" w:uiPriority="33" w:qFormat="1"/>
-    <w:lsdException w:name="Bibliography" w:uiPriority="37" w:semiHidden="1" w:unhideWhenUsed="1"/>
-    <w:lsdException w:name="TOC Heading" w:uiPriority="39" w:semiHidden="1" w:unhideWhenUsed="1" w:qFormat="1"/>
+    <w:lsdException w:name="Bibliography" w:semiHidden="1" w:uiPriority="37" w:unhideWhenUsed="1"/>
+    <w:lsdException w:name="TOC Heading" w:semiHidden="1" w:uiPriority="39" w:unhideWhenUsed="1" w:qFormat="1"/>
     <w:lsdException w:name="Plain Table 1" w:uiPriority="41"/>
     <w:lsdException w:name="Plain Table 2" w:uiPriority="42"/>
     <w:lsdException w:name="Plain Table 3" w:uiPriority="43"/>
@@ -2492,7 +2153,7 @@
     <w:lsdException w:name="Unresolved Mention" w:semiHidden="1" w:unhideWhenUsed="1"/>
     <w:lsdException w:name="Smart Link" w:semiHidden="1" w:unhideWhenUsed="1"/>
   </w:latentStyles>
-  <w:style w:type="paragraph" w:styleId="Normal" w:default="1">
+  <w:style w:type="paragraph" w:default="1" w:styleId="Normal">
     <w:name w:val="Normal"/>
     <w:qFormat/>
   </w:style>
@@ -2510,7 +2171,7 @@
       <w:outlineLvl w:val="0"/>
     </w:pPr>
     <w:rPr>
-      <w:rFonts w:asciiTheme="majorHAnsi" w:hAnsiTheme="majorHAnsi" w:eastAsiaTheme="majorEastAsia" w:cstheme="majorBidi"/>
+      <w:rFonts w:asciiTheme="majorHAnsi" w:eastAsiaTheme="majorEastAsia" w:hAnsiTheme="majorHAnsi" w:cstheme="majorBidi"/>
       <w:color w:val="0F4761" w:themeColor="accent1" w:themeShade="BF"/>
       <w:sz w:val="40"/>
       <w:szCs w:val="40"/>
@@ -2531,7 +2192,7 @@
       <w:outlineLvl w:val="1"/>
     </w:pPr>
     <w:rPr>
-      <w:rFonts w:asciiTheme="majorHAnsi" w:hAnsiTheme="majorHAnsi" w:eastAsiaTheme="majorEastAsia" w:cstheme="majorBidi"/>
+      <w:rFonts w:asciiTheme="majorHAnsi" w:eastAsiaTheme="majorEastAsia" w:hAnsiTheme="majorHAnsi" w:cstheme="majorBidi"/>
       <w:color w:val="0F4761" w:themeColor="accent1" w:themeShade="BF"/>
       <w:sz w:val="32"/>
       <w:szCs w:val="32"/>
@@ -2678,13 +2339,13 @@
       <w:color w:val="272727" w:themeColor="text1" w:themeTint="D8"/>
     </w:rPr>
   </w:style>
-  <w:style w:type="character" w:styleId="DefaultParagraphFont" w:default="1">
+  <w:style w:type="character" w:default="1" w:styleId="DefaultParagraphFont">
     <w:name w:val="Default Paragraph Font"/>
     <w:uiPriority w:val="1"/>
     <w:semiHidden/>
     <w:unhideWhenUsed/>
   </w:style>
-  <w:style w:type="table" w:styleId="TableNormal" w:default="1">
+  <w:style w:type="table" w:default="1" w:styleId="TableNormal">
     <w:name w:val="Normal Table"/>
     <w:uiPriority w:val="99"/>
     <w:semiHidden/>
@@ -2699,37 +2360,37 @@
       </w:tblCellMar>
     </w:tblPr>
   </w:style>
-  <w:style w:type="numbering" w:styleId="NoList" w:default="1">
+  <w:style w:type="numbering" w:default="1" w:styleId="NoList">
     <w:name w:val="No List"/>
     <w:uiPriority w:val="99"/>
     <w:semiHidden/>
     <w:unhideWhenUsed/>
   </w:style>
-  <w:style w:type="character" w:styleId="Heading1Char" w:customStyle="1">
+  <w:style w:type="character" w:customStyle="1" w:styleId="Heading1Char">
     <w:name w:val="Heading 1 Char"/>
     <w:basedOn w:val="DefaultParagraphFont"/>
     <w:link w:val="Heading1"/>
     <w:uiPriority w:val="9"/>
     <w:rPr>
-      <w:rFonts w:asciiTheme="majorHAnsi" w:hAnsiTheme="majorHAnsi" w:eastAsiaTheme="majorEastAsia" w:cstheme="majorBidi"/>
+      <w:rFonts w:asciiTheme="majorHAnsi" w:eastAsiaTheme="majorEastAsia" w:hAnsiTheme="majorHAnsi" w:cstheme="majorBidi"/>
       <w:color w:val="0F4761" w:themeColor="accent1" w:themeShade="BF"/>
       <w:sz w:val="40"/>
       <w:szCs w:val="40"/>
     </w:rPr>
   </w:style>
-  <w:style w:type="character" w:styleId="Heading2Char" w:customStyle="1">
+  <w:style w:type="character" w:customStyle="1" w:styleId="Heading2Char">
     <w:name w:val="Heading 2 Char"/>
     <w:basedOn w:val="DefaultParagraphFont"/>
     <w:link w:val="Heading2"/>
     <w:uiPriority w:val="9"/>
     <w:rPr>
-      <w:rFonts w:asciiTheme="majorHAnsi" w:hAnsiTheme="majorHAnsi" w:eastAsiaTheme="majorEastAsia" w:cstheme="majorBidi"/>
+      <w:rFonts w:asciiTheme="majorHAnsi" w:eastAsiaTheme="majorEastAsia" w:hAnsiTheme="majorHAnsi" w:cstheme="majorBidi"/>
       <w:color w:val="0F4761" w:themeColor="accent1" w:themeShade="BF"/>
       <w:sz w:val="32"/>
       <w:szCs w:val="32"/>
     </w:rPr>
   </w:style>
-  <w:style w:type="character" w:styleId="Heading3Char" w:customStyle="1">
+  <w:style w:type="character" w:customStyle="1" w:styleId="Heading3Char">
     <w:name w:val="Heading 3 Char"/>
     <w:basedOn w:val="DefaultParagraphFont"/>
     <w:link w:val="Heading3"/>
@@ -2741,7 +2402,7 @@
       <w:szCs w:val="28"/>
     </w:rPr>
   </w:style>
-  <w:style w:type="character" w:styleId="Heading4Char" w:customStyle="1">
+  <w:style w:type="character" w:customStyle="1" w:styleId="Heading4Char">
     <w:name w:val="Heading 4 Char"/>
     <w:basedOn w:val="DefaultParagraphFont"/>
     <w:link w:val="Heading4"/>
@@ -2753,7 +2414,7 @@
       <w:color w:val="0F4761" w:themeColor="accent1" w:themeShade="BF"/>
     </w:rPr>
   </w:style>
-  <w:style w:type="character" w:styleId="Heading5Char" w:customStyle="1">
+  <w:style w:type="character" w:customStyle="1" w:styleId="Heading5Char">
     <w:name w:val="Heading 5 Char"/>
     <w:basedOn w:val="DefaultParagraphFont"/>
     <w:link w:val="Heading5"/>
@@ -2763,7 +2424,7 @@
       <w:color w:val="0F4761" w:themeColor="accent1" w:themeShade="BF"/>
     </w:rPr>
   </w:style>
-  <w:style w:type="character" w:styleId="Heading6Char" w:customStyle="1">
+  <w:style w:type="character" w:customStyle="1" w:styleId="Heading6Char">
     <w:name w:val="Heading 6 Char"/>
     <w:basedOn w:val="DefaultParagraphFont"/>
     <w:link w:val="Heading6"/>
@@ -2775,7 +2436,7 @@
       <w:color w:val="595959" w:themeColor="text1" w:themeTint="A6"/>
     </w:rPr>
   </w:style>
-  <w:style w:type="character" w:styleId="Heading7Char" w:customStyle="1">
+  <w:style w:type="character" w:customStyle="1" w:styleId="Heading7Char">
     <w:name w:val="Heading 7 Char"/>
     <w:basedOn w:val="DefaultParagraphFont"/>
     <w:link w:val="Heading7"/>
@@ -2785,7 +2446,7 @@
       <w:color w:val="595959" w:themeColor="text1" w:themeTint="A6"/>
     </w:rPr>
   </w:style>
-  <w:style w:type="character" w:styleId="Heading8Char" w:customStyle="1">
+  <w:style w:type="character" w:customStyle="1" w:styleId="Heading8Char">
     <w:name w:val="Heading 8 Char"/>
     <w:basedOn w:val="DefaultParagraphFont"/>
     <w:link w:val="Heading8"/>
@@ -2797,7 +2458,7 @@
       <w:color w:val="272727" w:themeColor="text1" w:themeTint="D8"/>
     </w:rPr>
   </w:style>
-  <w:style w:type="character" w:styleId="Heading9Char" w:customStyle="1">
+  <w:style w:type="character" w:customStyle="1" w:styleId="Heading9Char">
     <w:name w:val="Heading 9 Char"/>
     <w:basedOn w:val="DefaultParagraphFont"/>
     <w:link w:val="Heading9"/>
@@ -2807,13 +2468,13 @@
       <w:color w:val="272727" w:themeColor="text1" w:themeTint="D8"/>
     </w:rPr>
   </w:style>
-  <w:style w:type="character" w:styleId="TitleChar" w:customStyle="1">
+  <w:style w:type="character" w:customStyle="1" w:styleId="TitleChar">
     <w:name w:val="Title Char"/>
     <w:basedOn w:val="DefaultParagraphFont"/>
     <w:link w:val="Title"/>
     <w:uiPriority w:val="10"/>
     <w:rPr>
-      <w:rFonts w:asciiTheme="majorHAnsi" w:hAnsiTheme="majorHAnsi" w:eastAsiaTheme="majorEastAsia" w:cstheme="majorBidi"/>
+      <w:rFonts w:asciiTheme="majorHAnsi" w:eastAsiaTheme="majorEastAsia" w:hAnsiTheme="majorHAnsi" w:cstheme="majorBidi"/>
       <w:spacing w:val="-10"/>
       <w:kern w:val="28"/>
       <w:sz w:val="56"/>
@@ -2832,14 +2493,14 @@
       <w:contextualSpacing/>
     </w:pPr>
     <w:rPr>
-      <w:rFonts w:asciiTheme="majorHAnsi" w:hAnsiTheme="majorHAnsi" w:eastAsiaTheme="majorEastAsia" w:cstheme="majorBidi"/>
+      <w:rFonts w:asciiTheme="majorHAnsi" w:eastAsiaTheme="majorEastAsia" w:hAnsiTheme="majorHAnsi" w:cstheme="majorBidi"/>
       <w:spacing w:val="-10"/>
       <w:kern w:val="28"/>
       <w:sz w:val="56"/>
       <w:szCs w:val="56"/>
     </w:rPr>
   </w:style>
-  <w:style w:type="character" w:styleId="SubtitleChar" w:customStyle="1">
+  <w:style w:type="character" w:customStyle="1" w:styleId="SubtitleChar">
     <w:name w:val="Subtitle Char"/>
     <w:basedOn w:val="DefaultParagraphFont"/>
     <w:link w:val="Subtitle"/>
@@ -2883,7 +2544,7 @@
       <w:color w:val="0F4761" w:themeColor="accent1" w:themeShade="BF"/>
     </w:rPr>
   </w:style>
-  <w:style w:type="character" w:styleId="QuoteChar" w:customStyle="1">
+  <w:style w:type="character" w:customStyle="1" w:styleId="QuoteChar">
     <w:name w:val="Quote Char"/>
     <w:basedOn w:val="DefaultParagraphFont"/>
     <w:link w:val="Quote"/>
@@ -2911,7 +2572,7 @@
       <w:color w:val="404040" w:themeColor="text1" w:themeTint="BF"/>
     </w:rPr>
   </w:style>
-  <w:style w:type="character" w:styleId="IntenseQuoteChar" w:customStyle="1">
+  <w:style w:type="character" w:customStyle="1" w:styleId="IntenseQuoteChar">
     <w:name w:val="Intense Quote Char"/>
     <w:basedOn w:val="DefaultParagraphFont"/>
     <w:link w:val="IntenseQuote"/>
@@ -2931,8 +2592,8 @@
     <w:qFormat/>
     <w:pPr>
       <w:pBdr>
-        <w:top w:val="single" w:color="0F4761" w:themeColor="accent1" w:themeShade="BF" w:sz="4" w:space="10"/>
-        <w:bottom w:val="single" w:color="0F4761" w:themeColor="accent1" w:themeShade="BF" w:sz="4" w:space="10"/>
+        <w:top w:val="single" w:sz="4" w:space="10" w:color="0F4761" w:themeColor="accent1" w:themeShade="BF"/>
+        <w:bottom w:val="single" w:sz="4" w:space="10" w:color="0F4761" w:themeColor="accent1" w:themeShade="BF"/>
       </w:pBdr>
       <w:spacing w:before="360" w:after="360"/>
       <w:ind w:left="864" w:right="864"/>
@@ -2967,12 +2628,12 @@
     </w:pPr>
     <w:tblPr>
       <w:tblBorders>
-        <w:top w:val="single" w:color="000000" w:themeColor="text1" w:sz="4" w:space="0"/>
-        <w:left w:val="single" w:color="000000" w:themeColor="text1" w:sz="4" w:space="0"/>
-        <w:bottom w:val="single" w:color="000000" w:themeColor="text1" w:sz="4" w:space="0"/>
-        <w:right w:val="single" w:color="000000" w:themeColor="text1" w:sz="4" w:space="0"/>
-        <w:insideH w:val="single" w:color="000000" w:themeColor="text1" w:sz="4" w:space="0"/>
-        <w:insideV w:val="single" w:color="000000" w:themeColor="text1" w:sz="4" w:space="0"/>
+        <w:top w:val="single" w:sz="4" w:space="0" w:color="000000" w:themeColor="text1"/>
+        <w:left w:val="single" w:sz="4" w:space="0" w:color="000000" w:themeColor="text1"/>
+        <w:bottom w:val="single" w:sz="4" w:space="0" w:color="000000" w:themeColor="text1"/>
+        <w:right w:val="single" w:sz="4" w:space="0" w:color="000000" w:themeColor="text1"/>
+        <w:insideH w:val="single" w:sz="4" w:space="0" w:color="000000" w:themeColor="text1"/>
+        <w:insideV w:val="single" w:sz="4" w:space="0" w:color="000000" w:themeColor="text1"/>
       </w:tblBorders>
     </w:tblPr>
   </w:style>
@@ -3014,7 +2675,7 @@
       <w:szCs w:val="20"/>
     </w:rPr>
   </w:style>
-  <w:style w:type="character" w:styleId="CommentTextChar" w:customStyle="1">
+  <w:style w:type="character" w:customStyle="1" w:styleId="CommentTextChar">
     <w:name w:val="Comment Text Char"/>
     <w:basedOn w:val="DefaultParagraphFont"/>
     <w:link w:val="CommentText"/>
@@ -3039,7 +2700,7 @@
       <w:bCs/>
     </w:rPr>
   </w:style>
-  <w:style w:type="character" w:styleId="CommentSubjectChar" w:customStyle="1">
+  <w:style w:type="character" w:customStyle="1" w:styleId="CommentSubjectChar">
     <w:name w:val="Comment Subject Char"/>
     <w:basedOn w:val="CommentTextChar"/>
     <w:link w:val="CommentSubject"/>
@@ -3068,7 +2729,7 @@
       <w:spacing w:after="0" w:line="240" w:lineRule="auto"/>
     </w:pPr>
   </w:style>
-  <w:style w:type="character" w:styleId="HeaderChar" w:customStyle="1">
+  <w:style w:type="character" w:customStyle="1" w:styleId="HeaderChar">
     <w:name w:val="Header Char"/>
     <w:basedOn w:val="DefaultParagraphFont"/>
     <w:link w:val="Header"/>
@@ -3090,7 +2751,7 @@
       <w:spacing w:after="0" w:line="240" w:lineRule="auto"/>
     </w:pPr>
   </w:style>
-  <w:style w:type="character" w:styleId="FooterChar" w:customStyle="1">
+  <w:style w:type="character" w:customStyle="1" w:styleId="FooterChar">
     <w:name w:val="Footer Char"/>
     <w:basedOn w:val="DefaultParagraphFont"/>
     <w:link w:val="Footer"/>
@@ -3362,58 +3023,6 @@
 </file>
 
 <file path=customXml/item1.xml><?xml version="1.0" encoding="utf-8"?>
-<?mso-contentType ?>
-<FormTemplates xmlns="http://schemas.microsoft.com/sharepoint/v3/contenttype/forms">
-  <Display>DocumentLibraryForm</Display>
-  <Edit>DocumentLibraryForm</Edit>
-  <New>DocumentLibraryForm</New>
-</FormTemplates>
-</file>
-
-<file path=customXml/item2.xml><?xml version="1.0" encoding="utf-8"?>
-<p:properties xmlns:p="http://schemas.microsoft.com/office/2006/metadata/properties" xmlns:xsi="http://www.w3.org/2001/XMLSchema-instance" xmlns:pc="http://schemas.microsoft.com/office/infopath/2007/PartnerControls">
-  <documentManagement>
-    <SharedWithUsers xmlns="234c4292-1b41-4544-943a-af6968bed5ca">
-      <UserInfo>
-        <DisplayName>Jenny Shieh</DisplayName>
-        <AccountId>15</AccountId>
-        <AccountType/>
-      </UserInfo>
-      <UserInfo>
-        <DisplayName>Yonathan Vivas</DisplayName>
-        <AccountId>34</AccountId>
-        <AccountType/>
-      </UserInfo>
-      <UserInfo>
-        <DisplayName>Henry Hsieh</DisplayName>
-        <AccountId>27</AccountId>
-        <AccountType/>
-      </UserInfo>
-      <UserInfo>
-        <DisplayName>Randall Tsao</DisplayName>
-        <AccountId>18</AccountId>
-        <AccountType/>
-      </UserInfo>
-      <UserInfo>
-        <DisplayName>Evan Chen</DisplayName>
-        <AccountId>85</AccountId>
-        <AccountType/>
-      </UserInfo>
-      <UserInfo>
-        <DisplayName>Gaurav Jain</DisplayName>
-        <AccountId>86</AccountId>
-        <AccountType/>
-      </UserInfo>
-    </SharedWithUsers>
-    <lcf76f155ced4ddcb4097134ff3c332f xmlns="4460c54d-3180-4856-8cd0-156a27785e93">
-      <Terms xmlns="http://schemas.microsoft.com/office/infopath/2007/PartnerControls"/>
-    </lcf76f155ced4ddcb4097134ff3c332f>
-    <TaxCatchAll xmlns="234c4292-1b41-4544-943a-af6968bed5ca" xsi:nil="true"/>
-  </documentManagement>
-</p:properties>
-</file>
-
-<file path=customXml/item3.xml><?xml version="1.0" encoding="utf-8"?>
 <ct:contentTypeSchema xmlns:ct="http://schemas.microsoft.com/office/2006/metadata/contentType" xmlns:ma="http://schemas.microsoft.com/office/2006/metadata/properties/metaAttributes" ct:_="" ma:_="" ma:contentTypeName="Document" ma:contentTypeID="0x010100D2D99D55FF6CED49B9386B7EDCA531CD" ma:contentTypeVersion="14" ma:contentTypeDescription="Create a new document." ma:contentTypeScope="" ma:versionID="16af1ac1fea1c62e3dd777f1a9f511b3">
   <xsd:schema xmlns:xsd="http://www.w3.org/2001/XMLSchema" xmlns:xs="http://www.w3.org/2001/XMLSchema" xmlns:p="http://schemas.microsoft.com/office/2006/metadata/properties" xmlns:ns2="234c4292-1b41-4544-943a-af6968bed5ca" xmlns:ns3="4460c54d-3180-4856-8cd0-156a27785e93" targetNamespace="http://schemas.microsoft.com/office/2006/metadata/properties" ma:root="true" ma:fieldsID="ea2017feeb4bf9848e68acf44643eb8b" ns2:_="" ns3:_="">
     <xsd:import namespace="234c4292-1b41-4544-943a-af6968bed5ca"/>
@@ -3642,10 +3251,88 @@
 </ct:contentTypeSchema>
 </file>
 
+<file path=customXml/item2.xml><?xml version="1.0" encoding="utf-8"?>
+<p:properties xmlns:p="http://schemas.microsoft.com/office/2006/metadata/properties" xmlns:xsi="http://www.w3.org/2001/XMLSchema-instance" xmlns:pc="http://schemas.microsoft.com/office/infopath/2007/PartnerControls">
+  <documentManagement>
+    <SharedWithUsers xmlns="234c4292-1b41-4544-943a-af6968bed5ca">
+      <UserInfo>
+        <DisplayName>Jenny Shieh</DisplayName>
+        <AccountId>15</AccountId>
+        <AccountType/>
+      </UserInfo>
+      <UserInfo>
+        <DisplayName>Yonathan Vivas</DisplayName>
+        <AccountId>34</AccountId>
+        <AccountType/>
+      </UserInfo>
+      <UserInfo>
+        <DisplayName>Henry Hsieh</DisplayName>
+        <AccountId>27</AccountId>
+        <AccountType/>
+      </UserInfo>
+      <UserInfo>
+        <DisplayName>Randall Tsao</DisplayName>
+        <AccountId>18</AccountId>
+        <AccountType/>
+      </UserInfo>
+      <UserInfo>
+        <DisplayName>Evan Chen</DisplayName>
+        <AccountId>85</AccountId>
+        <AccountType/>
+      </UserInfo>
+      <UserInfo>
+        <DisplayName>Gaurav Jain</DisplayName>
+        <AccountId>86</AccountId>
+        <AccountType/>
+      </UserInfo>
+      <UserInfo>
+        <DisplayName>Marty McGinley</DisplayName>
+        <AccountId>95</AccountId>
+        <AccountType/>
+      </UserInfo>
+      <UserInfo>
+        <DisplayName>Randall Tsao</DisplayName>
+        <AccountId>98</AccountId>
+        <AccountType/>
+      </UserInfo>
+      <UserInfo>
+        <DisplayName>Henry Hsieh</DisplayName>
+        <AccountId>99</AccountId>
+        <AccountType/>
+      </UserInfo>
+    </SharedWithUsers>
+    <lcf76f155ced4ddcb4097134ff3c332f xmlns="4460c54d-3180-4856-8cd0-156a27785e93">
+      <Terms xmlns="http://schemas.microsoft.com/office/infopath/2007/PartnerControls"/>
+    </lcf76f155ced4ddcb4097134ff3c332f>
+    <TaxCatchAll xmlns="234c4292-1b41-4544-943a-af6968bed5ca" xsi:nil="true"/>
+  </documentManagement>
+</p:properties>
+</file>
+
+<file path=customXml/item3.xml><?xml version="1.0" encoding="utf-8"?>
+<?mso-contentType ?>
+<FormTemplates xmlns="http://schemas.microsoft.com/sharepoint/v3/contenttype/forms">
+  <Display>DocumentLibraryForm</Display>
+  <Edit>DocumentLibraryForm</Edit>
+  <New>DocumentLibraryForm</New>
+</FormTemplates>
+</file>
+
 <file path=customXml/itemProps1.xml><?xml version="1.0" encoding="utf-8"?>
-<ds:datastoreItem xmlns:ds="http://schemas.openxmlformats.org/officeDocument/2006/customXml" ds:itemID="{671E2030-07E7-46C0-84D6-868F4290C7CC}">
+<ds:datastoreItem xmlns:ds="http://schemas.openxmlformats.org/officeDocument/2006/customXml" ds:itemID="{15ADF5D5-E7B8-46DF-A2B8-62BAFF2CB0A9}">
   <ds:schemaRefs>
-    <ds:schemaRef ds:uri="http://schemas.microsoft.com/sharepoint/v3/contenttype/forms"/>
+    <ds:schemaRef ds:uri="http://schemas.microsoft.com/office/2006/metadata/contentType"/>
+    <ds:schemaRef ds:uri="http://schemas.microsoft.com/office/2006/metadata/properties/metaAttributes"/>
+    <ds:schemaRef ds:uri="http://www.w3.org/2001/XMLSchema"/>
+    <ds:schemaRef ds:uri="http://schemas.microsoft.com/office/2006/metadata/properties"/>
+    <ds:schemaRef ds:uri="234c4292-1b41-4544-943a-af6968bed5ca"/>
+    <ds:schemaRef ds:uri="4460c54d-3180-4856-8cd0-156a27785e93"/>
+    <ds:schemaRef ds:uri="http://schemas.microsoft.com/office/2006/documentManagement/types"/>
+    <ds:schemaRef ds:uri="http://schemas.microsoft.com/office/infopath/2007/PartnerControls"/>
+    <ds:schemaRef ds:uri="http://schemas.openxmlformats.org/package/2006/metadata/core-properties"/>
+    <ds:schemaRef ds:uri="http://purl.org/dc/elements/1.1/"/>
+    <ds:schemaRef ds:uri="http://purl.org/dc/terms/"/>
+    <ds:schemaRef ds:uri="http://schemas.microsoft.com/internal/obd"/>
   </ds:schemaRefs>
 </ds:datastoreItem>
 </file>
@@ -3662,20 +3349,9 @@
 </file>
 
 <file path=customXml/itemProps3.xml><?xml version="1.0" encoding="utf-8"?>
-<ds:datastoreItem xmlns:ds="http://schemas.openxmlformats.org/officeDocument/2006/customXml" ds:itemID="{15ADF5D5-E7B8-46DF-A2B8-62BAFF2CB0A9}">
+<ds:datastoreItem xmlns:ds="http://schemas.openxmlformats.org/officeDocument/2006/customXml" ds:itemID="{671E2030-07E7-46C0-84D6-868F4290C7CC}">
   <ds:schemaRefs>
-    <ds:schemaRef ds:uri="http://schemas.microsoft.com/office/2006/metadata/contentType"/>
-    <ds:schemaRef ds:uri="http://schemas.microsoft.com/office/2006/metadata/properties/metaAttributes"/>
-    <ds:schemaRef ds:uri="http://www.w3.org/2001/XMLSchema"/>
-    <ds:schemaRef ds:uri="http://schemas.microsoft.com/office/2006/metadata/properties"/>
-    <ds:schemaRef ds:uri="234c4292-1b41-4544-943a-af6968bed5ca"/>
-    <ds:schemaRef ds:uri="4460c54d-3180-4856-8cd0-156a27785e93"/>
-    <ds:schemaRef ds:uri="http://schemas.microsoft.com/office/2006/documentManagement/types"/>
-    <ds:schemaRef ds:uri="http://schemas.microsoft.com/office/infopath/2007/PartnerControls"/>
-    <ds:schemaRef ds:uri="http://schemas.openxmlformats.org/package/2006/metadata/core-properties"/>
-    <ds:schemaRef ds:uri="http://purl.org/dc/elements/1.1/"/>
-    <ds:schemaRef ds:uri="http://purl.org/dc/terms/"/>
-    <ds:schemaRef ds:uri="http://schemas.microsoft.com/internal/obd"/>
+    <ds:schemaRef ds:uri="http://schemas.microsoft.com/sharepoint/v3/contenttype/forms"/>
   </ds:schemaRefs>
 </ds:datastoreItem>
 </file>
</xml_diff>